<commit_message>
Project charts and report added
</commit_message>
<xml_diff>
--- a/Personalized Ad- Analytics for small businesses.docx
+++ b/Personalized Ad- Analytics for small businesses.docx
@@ -78,127 +78,6 @@
         </w:rPr>
         <w:t xml:space="preserve"> Data Explorers</w:t>
       </w:r>
-    </w:p>
-    <w:p>
-      <w:pPr>
-        <w:pStyle w:val="ListParagraph"/>
-        <w:spacing w:line="240" w:lineRule="auto"/>
-        <w:jc w:val="both"/>
-        <w:rPr>
-          <w:rFonts w:ascii="Consolas" w:hAnsi="Consolas" w:cstheme="minorHAnsi"/>
-          <w:sz w:val="24"/>
-          <w:szCs w:val="24"/>
-          <w:lang w:val="en-IN"/>
-        </w:rPr>
-      </w:pPr>
-    </w:p>
-    <w:p>
-      <w:pPr>
-        <w:pStyle w:val="ListParagraph"/>
-        <w:spacing w:line="240" w:lineRule="auto"/>
-        <w:jc w:val="both"/>
-        <w:rPr>
-          <w:rFonts w:ascii="Consolas" w:hAnsi="Consolas" w:cstheme="minorHAnsi"/>
-          <w:b/>
-          <w:bCs/>
-          <w:sz w:val="24"/>
-          <w:szCs w:val="24"/>
-          <w:lang w:val="en-IN"/>
-        </w:rPr>
-      </w:pPr>
-      <w:proofErr w:type="spellStart"/>
-      <w:r>
-        <w:rPr>
-          <w:rFonts w:ascii="Consolas" w:hAnsi="Consolas" w:cstheme="minorHAnsi"/>
-          <w:b/>
-          <w:bCs/>
-          <w:sz w:val="24"/>
-          <w:szCs w:val="24"/>
-          <w:lang w:val="en-IN"/>
-        </w:rPr>
-        <w:t>Github</w:t>
-      </w:r>
-      <w:proofErr w:type="spellEnd"/>
-      <w:r>
-        <w:rPr>
-          <w:rFonts w:ascii="Consolas" w:hAnsi="Consolas" w:cstheme="minorHAnsi"/>
-          <w:b/>
-          <w:bCs/>
-          <w:sz w:val="24"/>
-          <w:szCs w:val="24"/>
-          <w:lang w:val="en-IN"/>
-        </w:rPr>
-        <w:t xml:space="preserve"> link:</w:t>
-      </w:r>
-      <w:r>
-        <w:t xml:space="preserve"> </w:t>
-      </w:r>
-      <w:hyperlink r:id="rId5" w:history="1">
-        <w:r>
-          <w:rPr>
-            <w:rStyle w:val="Hyperlink"/>
-            <w:rFonts w:ascii="Consolas" w:hAnsi="Consolas" w:cstheme="minorHAnsi"/>
-            <w:b/>
-            <w:bCs/>
-            <w:sz w:val="24"/>
-            <w:szCs w:val="24"/>
-            <w:lang w:val="en-IN"/>
-          </w:rPr>
-          <w:t>https://</w:t>
-        </w:r>
-        <w:proofErr w:type="spellStart"/>
-        <w:r>
-          <w:rPr>
-            <w:rStyle w:val="Hyperlink"/>
-            <w:rFonts w:ascii="Consolas" w:hAnsi="Consolas" w:cstheme="minorHAnsi"/>
-            <w:b/>
-            <w:bCs/>
-            <w:sz w:val="24"/>
-            <w:szCs w:val="24"/>
-            <w:lang w:val="en-IN"/>
-          </w:rPr>
-          <w:t>github.com</w:t>
-        </w:r>
-        <w:proofErr w:type="spellEnd"/>
-        <w:r>
-          <w:rPr>
-            <w:rStyle w:val="Hyperlink"/>
-            <w:rFonts w:ascii="Consolas" w:hAnsi="Consolas" w:cstheme="minorHAnsi"/>
-            <w:b/>
-            <w:bCs/>
-            <w:sz w:val="24"/>
-            <w:szCs w:val="24"/>
-            <w:lang w:val="en-IN"/>
-          </w:rPr>
-          <w:t>/</w:t>
-        </w:r>
-        <w:proofErr w:type="spellStart"/>
-        <w:r>
-          <w:rPr>
-            <w:rStyle w:val="Hyperlink"/>
-            <w:rFonts w:ascii="Consolas" w:hAnsi="Consolas" w:cstheme="minorHAnsi"/>
-            <w:b/>
-            <w:bCs/>
-            <w:sz w:val="24"/>
-            <w:szCs w:val="24"/>
-            <w:lang w:val="en-IN"/>
-          </w:rPr>
-          <w:t>madhuroopa</w:t>
-        </w:r>
-        <w:proofErr w:type="spellEnd"/>
-        <w:r>
-          <w:rPr>
-            <w:rStyle w:val="Hyperlink"/>
-            <w:rFonts w:ascii="Consolas" w:hAnsi="Consolas" w:cstheme="minorHAnsi"/>
-            <w:b/>
-            <w:bCs/>
-            <w:sz w:val="24"/>
-            <w:szCs w:val="24"/>
-            <w:lang w:val="en-IN"/>
-          </w:rPr>
-          <w:t>/Personalized-Ads--market-Analytics</w:t>
-        </w:r>
-      </w:hyperlink>
     </w:p>
     <w:p>
       <w:pPr>
@@ -415,7 +294,7 @@
         </w:rPr>
         <w:t xml:space="preserve">- </w:t>
       </w:r>
-      <w:hyperlink r:id="rId6" w:history="1">
+      <w:hyperlink r:id="rId5" w:history="1">
         <w:r>
           <w:rPr>
             <w:rStyle w:val="Hyperlink"/>
@@ -560,7 +439,7 @@
                     </pic:cNvPicPr>
                   </pic:nvPicPr>
                   <pic:blipFill>
-                    <a:blip r:embed="rId7">
+                    <a:blip r:embed="rId6">
                       <a:extLst>
                         <a:ext uri="{28A0092B-C50C-407E-A947-70E740481C1C}">
                           <a14:useLocalDpi xmlns:a14="http://schemas.microsoft.com/office/drawing/2010/main" val="0"/>
@@ -617,6 +496,22 @@
     </w:p>
     <w:p>
       <w:pPr>
+        <w:pStyle w:val="nl"/>
+        <w:shd w:val="clear" w:color="auto" w:fill="FFFFFF"/>
+        <w:spacing w:before="0" w:beforeAutospacing="0" w:after="0" w:afterAutospacing="0"/>
+        <w:ind w:left="360" w:firstLine="720"/>
+        <w:jc w:val="both"/>
+        <w:rPr>
+          <w:rFonts w:asciiTheme="minorHAnsi" w:hAnsiTheme="minorHAnsi" w:cstheme="minorHAnsi"/>
+          <w:color w:val="292929"/>
+          <w:spacing w:val="-1"/>
+          <w:sz w:val="28"/>
+          <w:szCs w:val="28"/>
+        </w:rPr>
+      </w:pPr>
+    </w:p>
+    <w:p>
+      <w:pPr>
         <w:pStyle w:val="ListParagraph"/>
         <w:numPr>
           <w:ilvl w:val="0"/>
@@ -640,6 +535,7 @@
           <w:sz w:val="28"/>
           <w:szCs w:val="28"/>
         </w:rPr>
+        <w:lastRenderedPageBreak/>
         <w:t>Methodology:</w:t>
       </w:r>
     </w:p>
@@ -1332,18 +1228,8 @@
           <w:sz w:val="20"/>
           <w:szCs w:val="20"/>
         </w:rPr>
-        <w:t>chases (</w:t>
-      </w:r>
-      <w:proofErr w:type="spellStart"/>
-      <w:r>
-        <w:rPr>
-          <w:rFonts w:ascii="Consolas" w:hAnsi="Consolas" w:cstheme="minorHAnsi"/>
-          <w:sz w:val="20"/>
-          <w:szCs w:val="20"/>
-        </w:rPr>
-        <w:t>numDealPurchases</w:t>
-      </w:r>
-      <w:proofErr w:type="spellEnd"/>
+        <w:t>chases (numDealPurchases</w:t>
+      </w:r>
       <w:r>
         <w:rPr>
           <w:rFonts w:ascii="Consolas" w:hAnsi="Consolas" w:cstheme="minorHAnsi"/>
@@ -1446,7 +1332,7 @@
                     </pic:cNvPicPr>
                   </pic:nvPicPr>
                   <pic:blipFill>
-                    <a:blip r:embed="rId8" cstate="print">
+                    <a:blip r:embed="rId7" cstate="print">
                       <a:extLst>
                         <a:ext uri="{28A0092B-C50C-407E-A947-70E740481C1C}">
                           <a14:useLocalDpi xmlns:a14="http://schemas.microsoft.com/office/drawing/2010/main" val="0"/>
@@ -1512,7 +1398,7 @@
                     </pic:cNvPicPr>
                   </pic:nvPicPr>
                   <pic:blipFill>
-                    <a:blip r:embed="rId9" cstate="print">
+                    <a:blip r:embed="rId8" cstate="print">
                       <a:extLst>
                         <a:ext uri="{28A0092B-C50C-407E-A947-70E740481C1C}">
                           <a14:useLocalDpi xmlns:a14="http://schemas.microsoft.com/office/drawing/2010/main" val="0"/>
@@ -1583,7 +1469,7 @@
                     <pic:cNvPicPr/>
                   </pic:nvPicPr>
                   <pic:blipFill>
-                    <a:blip r:embed="rId10"/>
+                    <a:blip r:embed="rId9"/>
                     <a:stretch>
                       <a:fillRect/>
                     </a:stretch>
@@ -1671,7 +1557,7 @@
                     </pic:cNvPicPr>
                   </pic:nvPicPr>
                   <pic:blipFill>
-                    <a:blip r:embed="rId11" cstate="print">
+                    <a:blip r:embed="rId10" cstate="print">
                       <a:extLst>
                         <a:ext uri="{28A0092B-C50C-407E-A947-70E740481C1C}">
                           <a14:useLocalDpi xmlns:a14="http://schemas.microsoft.com/office/drawing/2010/main" val="0"/>
@@ -1729,7 +1615,7 @@
                     </pic:cNvPicPr>
                   </pic:nvPicPr>
                   <pic:blipFill>
-                    <a:blip r:embed="rId12" cstate="print">
+                    <a:blip r:embed="rId11" cstate="print">
                       <a:extLst>
                         <a:ext uri="{28A0092B-C50C-407E-A947-70E740481C1C}">
                           <a14:useLocalDpi xmlns:a14="http://schemas.microsoft.com/office/drawing/2010/main" val="0"/>
@@ -1812,6 +1698,27 @@
           <w:szCs w:val="20"/>
         </w:rPr>
       </w:pPr>
+    </w:p>
+    <w:p>
+      <w:pPr>
+        <w:pStyle w:val="ListParagraph"/>
+        <w:spacing w:line="240" w:lineRule="auto"/>
+        <w:ind w:left="1440"/>
+        <w:jc w:val="both"/>
+        <w:rPr>
+          <w:rFonts w:ascii="Consolas" w:hAnsi="Consolas" w:cstheme="minorHAnsi"/>
+          <w:sz w:val="20"/>
+          <w:szCs w:val="20"/>
+        </w:rPr>
+      </w:pPr>
+      <w:r>
+        <w:rPr>
+          <w:rFonts w:ascii="Consolas" w:hAnsi="Consolas" w:cstheme="minorHAnsi"/>
+          <w:sz w:val="20"/>
+          <w:szCs w:val="20"/>
+        </w:rPr>
+        <w:t xml:space="preserve">                   </w:t>
+      </w:r>
       <w:r>
         <w:rPr>
           <w:rFonts w:ascii="Consolas" w:hAnsi="Consolas" w:cstheme="minorHAnsi"/>
@@ -1820,7 +1727,7 @@
           <w:szCs w:val="20"/>
         </w:rPr>
         <w:drawing>
-          <wp:inline distT="0" distB="0" distL="0" distR="0" wp14:anchorId="382C4B5B" wp14:editId="112D79F0">
+          <wp:inline distT="0" distB="0" distL="0" distR="0" wp14:anchorId="0732D0C7" wp14:editId="43801672">
             <wp:extent cx="2240736" cy="1638300"/>
             <wp:effectExtent l="19050" t="19050" r="26670" b="19050"/>
             <wp:docPr id="10" name="Picture 10" descr="Chart, histogram&#10;&#10;Description automatically generated"/>
@@ -1837,7 +1744,7 @@
                     </pic:cNvPicPr>
                   </pic:nvPicPr>
                   <pic:blipFill>
-                    <a:blip r:embed="rId13" cstate="print">
+                    <a:blip r:embed="rId12" cstate="print">
                       <a:extLst>
                         <a:ext uri="{28A0092B-C50C-407E-A947-70E740481C1C}">
                           <a14:useLocalDpi xmlns:a14="http://schemas.microsoft.com/office/drawing/2010/main" val="0"/>
@@ -1875,6 +1782,124 @@
       <w:pPr>
         <w:pStyle w:val="ListParagraph"/>
         <w:spacing w:line="240" w:lineRule="auto"/>
+        <w:ind w:left="1440"/>
+        <w:jc w:val="both"/>
+        <w:rPr>
+          <w:rFonts w:ascii="Consolas" w:hAnsi="Consolas" w:cstheme="minorHAnsi"/>
+          <w:sz w:val="20"/>
+          <w:szCs w:val="20"/>
+        </w:rPr>
+      </w:pPr>
+    </w:p>
+    <w:p>
+      <w:pPr>
+        <w:pStyle w:val="ListParagraph"/>
+        <w:numPr>
+          <w:ilvl w:val="2"/>
+          <w:numId w:val="8"/>
+        </w:numPr>
+        <w:spacing w:line="240" w:lineRule="auto"/>
+        <w:jc w:val="both"/>
+        <w:rPr>
+          <w:rFonts w:ascii="Consolas" w:hAnsi="Consolas" w:cstheme="minorHAnsi"/>
+          <w:sz w:val="20"/>
+          <w:szCs w:val="20"/>
+        </w:rPr>
+      </w:pPr>
+      <w:r>
+        <w:rPr>
+          <w:rFonts w:ascii="Consolas" w:hAnsi="Consolas" w:cstheme="minorHAnsi"/>
+          <w:sz w:val="20"/>
+          <w:szCs w:val="20"/>
+        </w:rPr>
+        <w:t>Marketing Campaign Analysis- we found that the last campaign was successful as many people accepted the offer or deal in the last campaign.</w:t>
+      </w:r>
+    </w:p>
+    <w:p>
+      <w:pPr>
+        <w:pStyle w:val="ListParagraph"/>
+        <w:spacing w:line="240" w:lineRule="auto"/>
+        <w:ind w:left="2340"/>
+        <w:jc w:val="both"/>
+        <w:rPr>
+          <w:rFonts w:ascii="Consolas" w:hAnsi="Consolas" w:cstheme="minorHAnsi"/>
+          <w:sz w:val="20"/>
+          <w:szCs w:val="20"/>
+        </w:rPr>
+      </w:pPr>
+    </w:p>
+    <w:p>
+      <w:pPr>
+        <w:pStyle w:val="ListParagraph"/>
+        <w:spacing w:line="240" w:lineRule="auto"/>
+        <w:ind w:left="2340"/>
+        <w:jc w:val="both"/>
+        <w:rPr>
+          <w:rFonts w:ascii="Consolas" w:hAnsi="Consolas" w:cstheme="minorHAnsi"/>
+          <w:sz w:val="20"/>
+          <w:szCs w:val="20"/>
+        </w:rPr>
+      </w:pPr>
+      <w:r>
+        <w:rPr>
+          <w:rFonts w:ascii="Consolas" w:hAnsi="Consolas" w:cstheme="minorHAnsi"/>
+          <w:sz w:val="20"/>
+          <w:szCs w:val="20"/>
+        </w:rPr>
+        <w:drawing>
+          <wp:inline distT="0" distB="0" distL="0" distR="0" wp14:anchorId="61E9E050" wp14:editId="10AEB168">
+            <wp:extent cx="3521574" cy="1412875"/>
+            <wp:effectExtent l="0" t="0" r="3175" b="0"/>
+            <wp:docPr id="2" name="Picture 2">
+              <a:extLst xmlns:a="http://schemas.openxmlformats.org/drawingml/2006/main">
+                <a:ext uri="{FF2B5EF4-FFF2-40B4-BE49-F238E27FC236}">
+                  <a16:creationId xmlns:a16="http://schemas.microsoft.com/office/drawing/2014/main" id="{3C08C5EC-6A0E-F98B-B4C7-766DF274BFC0}"/>
+                </a:ext>
+              </a:extLst>
+            </wp:docPr>
+            <wp:cNvGraphicFramePr>
+              <a:graphicFrameLocks xmlns:a="http://schemas.openxmlformats.org/drawingml/2006/main" noChangeAspect="1"/>
+            </wp:cNvGraphicFramePr>
+            <a:graphic xmlns:a="http://schemas.openxmlformats.org/drawingml/2006/main">
+              <a:graphicData uri="http://schemas.openxmlformats.org/drawingml/2006/picture">
+                <pic:pic xmlns:pic="http://schemas.openxmlformats.org/drawingml/2006/picture">
+                  <pic:nvPicPr>
+                    <pic:cNvPr id="3" name="Picture 2">
+                      <a:extLst>
+                        <a:ext uri="{FF2B5EF4-FFF2-40B4-BE49-F238E27FC236}">
+                          <a16:creationId xmlns:a16="http://schemas.microsoft.com/office/drawing/2014/main" id="{3C08C5EC-6A0E-F98B-B4C7-766DF274BFC0}"/>
+                        </a:ext>
+                      </a:extLst>
+                    </pic:cNvPr>
+                    <pic:cNvPicPr>
+                      <a:picLocks noChangeAspect="1"/>
+                    </pic:cNvPicPr>
+                  </pic:nvPicPr>
+                  <pic:blipFill rotWithShape="1">
+                    <a:blip r:embed="rId13"/>
+                    <a:srcRect l="26379" t="47703" r="35666" b="10667"/>
+                    <a:stretch/>
+                  </pic:blipFill>
+                  <pic:spPr>
+                    <a:xfrm>
+                      <a:off x="0" y="0"/>
+                      <a:ext cx="3521574" cy="1412875"/>
+                    </a:xfrm>
+                    <a:prstGeom prst="rect">
+                      <a:avLst/>
+                    </a:prstGeom>
+                  </pic:spPr>
+                </pic:pic>
+              </a:graphicData>
+            </a:graphic>
+          </wp:inline>
+        </w:drawing>
+      </w:r>
+    </w:p>
+    <w:p>
+      <w:pPr>
+        <w:pStyle w:val="ListParagraph"/>
+        <w:spacing w:line="240" w:lineRule="auto"/>
         <w:ind w:left="2340"/>
         <w:jc w:val="both"/>
         <w:rPr>
@@ -1981,16 +2006,7 @@
           <w:sz w:val="20"/>
           <w:szCs w:val="20"/>
         </w:rPr>
-        <w:t xml:space="preserve">We will build a Decision Tree to determine whether the qualities can help us anticipate the proper values for campaign usage; however, </w:t>
-      </w:r>
-      <w:r>
-        <w:rPr>
-          <w:rFonts w:ascii="Consolas" w:hAnsi="Consolas" w:cstheme="minorHAnsi"/>
-          <w:sz w:val="20"/>
-          <w:szCs w:val="20"/>
-        </w:rPr>
-        <w:lastRenderedPageBreak/>
-        <w:t>determining which elements of the dataset can be used to correctly predict will be tough.</w:t>
+        <w:t>We will build a Decision Tree to determine whether the qualities can help us anticipate the proper values for campaign usage; however, determining which elements of the dataset can be used to correctly predict will be tough.</w:t>
       </w:r>
     </w:p>
     <w:p>
@@ -2072,9 +2088,9 @@
         <w:ind w:left="2340"/>
         <w:jc w:val="both"/>
         <w:rPr>
-          <w:rFonts w:cstheme="minorHAnsi"/>
-          <w:sz w:val="24"/>
-          <w:szCs w:val="24"/>
+          <w:rFonts w:ascii="Consolas" w:hAnsi="Consolas" w:cstheme="minorHAnsi"/>
+          <w:sz w:val="20"/>
+          <w:szCs w:val="20"/>
         </w:rPr>
       </w:pPr>
     </w:p>
@@ -2103,7 +2119,7 @@
           <w:sz w:val="24"/>
           <w:szCs w:val="24"/>
         </w:rPr>
-        <w:t>Risks: -</w:t>
+        <w:t>Modelling : -</w:t>
       </w:r>
     </w:p>
     <w:p>
@@ -2116,26 +2132,58 @@
         <w:spacing w:line="240" w:lineRule="auto"/>
         <w:jc w:val="both"/>
         <w:rPr>
-          <w:rFonts w:ascii="Consolas" w:hAnsi="Consolas" w:cstheme="minorHAnsi"/>
-          <w:sz w:val="20"/>
-          <w:szCs w:val="20"/>
-        </w:rPr>
-      </w:pPr>
-      <w:r>
-        <w:rPr>
-          <w:rFonts w:ascii="Consolas" w:hAnsi="Consolas" w:cstheme="minorHAnsi"/>
-          <w:sz w:val="20"/>
-          <w:szCs w:val="20"/>
-        </w:rPr>
-        <w:t>Outlier detection for the available data type. There are already nearly 24 traits, making it difficult to detect outliers</w:t>
-      </w:r>
-      <w:r>
-        <w:rPr>
-          <w:rFonts w:ascii="Consolas" w:hAnsi="Consolas" w:cstheme="minorHAnsi"/>
-          <w:sz w:val="20"/>
-          <w:szCs w:val="20"/>
-        </w:rPr>
-        <w:t xml:space="preserve"> based of simple techniques like Boxplot or scatter plot.</w:t>
+          <w:rFonts w:cstheme="minorHAnsi"/>
+          <w:sz w:val="24"/>
+          <w:szCs w:val="24"/>
+        </w:rPr>
+      </w:pPr>
+      <w:r>
+        <w:rPr>
+          <w:rFonts w:cstheme="minorHAnsi"/>
+          <w:sz w:val="24"/>
+          <w:szCs w:val="24"/>
+        </w:rPr>
+        <w:t xml:space="preserve">Various modelling methods are used to </w:t>
+      </w:r>
+      <w:r>
+        <w:rPr>
+          <w:rFonts w:cstheme="minorHAnsi"/>
+          <w:sz w:val="24"/>
+          <w:szCs w:val="24"/>
+        </w:rPr>
+        <w:t xml:space="preserve">predict the </w:t>
+      </w:r>
+      <w:r>
+        <w:rPr>
+          <w:rFonts w:cstheme="minorHAnsi"/>
+          <w:sz w:val="24"/>
+          <w:szCs w:val="24"/>
+        </w:rPr>
+        <w:t xml:space="preserve">campaign score by using supervised learning </w:t>
+      </w:r>
+      <w:r>
+        <w:rPr>
+          <w:rFonts w:cstheme="minorHAnsi"/>
+          <w:sz w:val="24"/>
+          <w:szCs w:val="24"/>
+        </w:rPr>
+        <w:t xml:space="preserve">methods, along with methods to tackle overfitting </w:t>
+      </w:r>
+      <w:r>
+        <w:rPr>
+          <w:rFonts w:cstheme="minorHAnsi"/>
+          <w:sz w:val="24"/>
+          <w:szCs w:val="24"/>
+        </w:rPr>
+        <w:t>the traini</w:t>
+      </w:r>
+      <w:r>
+        <w:rPr>
+          <w:rFonts w:cstheme="minorHAnsi"/>
+          <w:sz w:val="24"/>
+          <w:szCs w:val="24"/>
+        </w:rPr>
+        <w:t>ng data.</w:t>
       </w:r>
     </w:p>
     <w:p>
@@ -2148,18 +2196,146 @@
         <w:spacing w:line="240" w:lineRule="auto"/>
         <w:jc w:val="both"/>
         <w:rPr>
-          <w:rFonts w:ascii="Consolas" w:hAnsi="Consolas" w:cstheme="minorHAnsi"/>
-          <w:sz w:val="20"/>
-          <w:szCs w:val="20"/>
-        </w:rPr>
-      </w:pPr>
-      <w:r>
-        <w:rPr>
-          <w:rFonts w:ascii="Consolas" w:hAnsi="Consolas" w:cstheme="minorHAnsi"/>
-          <w:sz w:val="20"/>
-          <w:szCs w:val="20"/>
-        </w:rPr>
-        <w:t>Although product and consumer purchase histories are supplied, basing research on them may be problematic. We must give analysis for customer and product relationships based on purchase history to see whether there is a pattern of growing or declining buy rates over time.</w:t>
+          <w:rFonts w:cstheme="minorHAnsi"/>
+          <w:sz w:val="24"/>
+          <w:szCs w:val="24"/>
+        </w:rPr>
+      </w:pPr>
+      <w:r>
+        <w:rPr>
+          <w:rFonts w:cstheme="minorHAnsi"/>
+          <w:sz w:val="24"/>
+          <w:szCs w:val="24"/>
+        </w:rPr>
+        <w:t>Over</w:t>
+      </w:r>
+      <w:r>
+        <w:rPr>
+          <w:rFonts w:cstheme="minorHAnsi"/>
+          <w:sz w:val="24"/>
+          <w:szCs w:val="24"/>
+        </w:rPr>
+        <w:t xml:space="preserve">fitting issue with Data was noticed due to </w:t>
+      </w:r>
+      <w:r>
+        <w:rPr>
+          <w:rFonts w:cstheme="minorHAnsi"/>
+          <w:sz w:val="24"/>
+          <w:szCs w:val="24"/>
+        </w:rPr>
+        <w:t>a smaller</w:t>
+      </w:r>
+      <w:r>
+        <w:rPr>
+          <w:rFonts w:cstheme="minorHAnsi"/>
+          <w:sz w:val="24"/>
+          <w:szCs w:val="24"/>
+        </w:rPr>
+        <w:t xml:space="preserve"> number of records for </w:t>
+      </w:r>
+      <w:r>
+        <w:rPr>
+          <w:rFonts w:cstheme="minorHAnsi"/>
+          <w:sz w:val="24"/>
+          <w:szCs w:val="24"/>
+        </w:rPr>
+        <w:t>Minority class which led to low precision and low recall</w:t>
+      </w:r>
+      <w:r>
+        <w:rPr>
+          <w:rFonts w:cstheme="minorHAnsi"/>
+          <w:sz w:val="24"/>
+          <w:szCs w:val="24"/>
+        </w:rPr>
+        <w:t xml:space="preserve"> while using </w:t>
+      </w:r>
+      <w:r>
+        <w:rPr>
+          <w:rFonts w:cstheme="minorHAnsi"/>
+          <w:sz w:val="24"/>
+          <w:szCs w:val="24"/>
+        </w:rPr>
+        <w:t xml:space="preserve">Decision Tree </w:t>
+      </w:r>
+      <w:r>
+        <w:rPr>
+          <w:rFonts w:cstheme="minorHAnsi"/>
+          <w:sz w:val="24"/>
+          <w:szCs w:val="24"/>
+        </w:rPr>
+        <w:t>classification</w:t>
+      </w:r>
+      <w:r>
+        <w:rPr>
+          <w:rFonts w:cstheme="minorHAnsi"/>
+          <w:sz w:val="24"/>
+          <w:szCs w:val="24"/>
+        </w:rPr>
+        <w:t>. So, SMOTE(</w:t>
+      </w:r>
+      <w:r>
+        <w:rPr>
+          <w:rFonts w:cstheme="minorHAnsi"/>
+          <w:sz w:val="24"/>
+          <w:szCs w:val="24"/>
+        </w:rPr>
+        <w:t>Synthetic Minority Oversampling Technique</w:t>
+      </w:r>
+      <w:r>
+        <w:rPr>
+          <w:rFonts w:cstheme="minorHAnsi"/>
+          <w:sz w:val="24"/>
+          <w:szCs w:val="24"/>
+        </w:rPr>
+        <w:t xml:space="preserve">) </w:t>
+      </w:r>
+      <w:r>
+        <w:rPr>
+          <w:rFonts w:cstheme="minorHAnsi"/>
+          <w:sz w:val="24"/>
+          <w:szCs w:val="24"/>
+        </w:rPr>
+        <w:t xml:space="preserve">with </w:t>
+      </w:r>
+      <w:r>
+        <w:rPr>
+          <w:rFonts w:cstheme="minorHAnsi"/>
+          <w:sz w:val="24"/>
+          <w:szCs w:val="24"/>
+        </w:rPr>
+        <w:t xml:space="preserve">Random </w:t>
+      </w:r>
+      <w:r>
+        <w:rPr>
+          <w:rFonts w:cstheme="minorHAnsi"/>
+          <w:sz w:val="24"/>
+          <w:szCs w:val="24"/>
+        </w:rPr>
+        <w:t>Unde</w:t>
+      </w:r>
+      <w:r>
+        <w:rPr>
+          <w:rFonts w:cstheme="minorHAnsi"/>
+          <w:sz w:val="24"/>
+          <w:szCs w:val="24"/>
+        </w:rPr>
+        <w:t>r Sampling</w:t>
+      </w:r>
+      <w:r>
+        <w:rPr>
+          <w:rFonts w:cstheme="minorHAnsi"/>
+          <w:sz w:val="24"/>
+          <w:szCs w:val="24"/>
+        </w:rPr>
+        <w:t xml:space="preserve"> of majority was used to increase the recall rate for minority class</w:t>
+      </w:r>
+      <w:r>
+        <w:rPr>
+          <w:rFonts w:cstheme="minorHAnsi"/>
+          <w:sz w:val="24"/>
+          <w:szCs w:val="24"/>
+        </w:rPr>
+        <w:t>.</w:t>
       </w:r>
     </w:p>
     <w:p>
@@ -2172,19 +2348,144 @@
         <w:spacing w:line="240" w:lineRule="auto"/>
         <w:jc w:val="both"/>
         <w:rPr>
-          <w:rFonts w:ascii="Consolas" w:hAnsi="Consolas" w:cstheme="minorHAnsi"/>
-          <w:sz w:val="20"/>
-          <w:szCs w:val="20"/>
-        </w:rPr>
-      </w:pPr>
-      <w:r>
-        <w:rPr>
-          <w:rFonts w:ascii="Consolas" w:hAnsi="Consolas" w:cstheme="minorHAnsi"/>
-          <w:sz w:val="20"/>
-          <w:szCs w:val="20"/>
-        </w:rPr>
-        <w:t xml:space="preserve">Income categories are significant for analyzing client purchasing power and how it relates to various product kinds. However, there is always the risk that the information is incorrectly provided, as many surveys may contain incorrect or missing data. </w:t>
-      </w:r>
+          <w:rFonts w:cstheme="minorHAnsi"/>
+          <w:sz w:val="24"/>
+          <w:szCs w:val="24"/>
+        </w:rPr>
+      </w:pPr>
+      <w:r>
+        <w:rPr>
+          <w:rFonts w:cstheme="minorHAnsi"/>
+          <w:sz w:val="24"/>
+          <w:szCs w:val="24"/>
+        </w:rPr>
+        <w:t xml:space="preserve">Decision Tree with K Fold </w:t>
+      </w:r>
+      <w:r>
+        <w:rPr>
+          <w:rFonts w:cstheme="minorHAnsi"/>
+          <w:sz w:val="24"/>
+          <w:szCs w:val="24"/>
+        </w:rPr>
+        <w:t xml:space="preserve">Model </w:t>
+      </w:r>
+      <w:r>
+        <w:rPr>
+          <w:rFonts w:cstheme="minorHAnsi"/>
+          <w:sz w:val="24"/>
+          <w:szCs w:val="24"/>
+        </w:rPr>
+        <w:t xml:space="preserve">was used </w:t>
+      </w:r>
+      <w:r>
+        <w:rPr>
+          <w:rFonts w:cstheme="minorHAnsi"/>
+          <w:sz w:val="24"/>
+          <w:szCs w:val="24"/>
+        </w:rPr>
+        <w:t>to identify how the model is learning</w:t>
+      </w:r>
+      <w:r>
+        <w:rPr>
+          <w:rFonts w:cstheme="minorHAnsi"/>
+          <w:sz w:val="24"/>
+          <w:szCs w:val="24"/>
+        </w:rPr>
+        <w:t xml:space="preserve"> and predicting the values.</w:t>
+      </w:r>
+    </w:p>
+    <w:p>
+      <w:pPr>
+        <w:pStyle w:val="ListParagraph"/>
+        <w:spacing w:line="240" w:lineRule="auto"/>
+        <w:ind w:left="2340"/>
+        <w:jc w:val="both"/>
+        <w:rPr>
+          <w:rFonts w:cstheme="minorHAnsi"/>
+          <w:sz w:val="24"/>
+          <w:szCs w:val="24"/>
+        </w:rPr>
+      </w:pPr>
+    </w:p>
+    <w:p>
+      <w:pPr>
+        <w:pStyle w:val="ListParagraph"/>
+        <w:spacing w:line="240" w:lineRule="auto"/>
+        <w:ind w:left="2340"/>
+        <w:jc w:val="both"/>
+        <w:rPr>
+          <w:rFonts w:cstheme="minorHAnsi"/>
+          <w:sz w:val="24"/>
+          <w:szCs w:val="24"/>
+        </w:rPr>
+      </w:pPr>
+      <w:r>
+        <w:rPr>
+          <w:rFonts w:cstheme="minorHAnsi"/>
+          <w:noProof/>
+        </w:rPr>
+        <w:drawing>
+          <wp:inline distT="0" distB="0" distL="0" distR="0" wp14:anchorId="0BEA291A" wp14:editId="31DA20E2">
+            <wp:extent cx="3612258" cy="2393709"/>
+            <wp:effectExtent l="0" t="0" r="7620" b="6985"/>
+            <wp:docPr id="3" name="Picture 3" descr="Chart, line chart&#10;&#10;Description automatically generated"/>
+            <wp:cNvGraphicFramePr>
+              <a:graphicFrameLocks xmlns:a="http://schemas.openxmlformats.org/drawingml/2006/main" noChangeAspect="1"/>
+            </wp:cNvGraphicFramePr>
+            <a:graphic xmlns:a="http://schemas.openxmlformats.org/drawingml/2006/main">
+              <a:graphicData uri="http://schemas.openxmlformats.org/drawingml/2006/picture">
+                <pic:pic xmlns:pic="http://schemas.openxmlformats.org/drawingml/2006/picture">
+                  <pic:nvPicPr>
+                    <pic:cNvPr id="3" name="Picture 3" descr="Chart, line chart&#10;&#10;Description automatically generated"/>
+                    <pic:cNvPicPr>
+                      <a:picLocks noChangeAspect="1" noChangeArrowheads="1"/>
+                    </pic:cNvPicPr>
+                  </pic:nvPicPr>
+                  <pic:blipFill>
+                    <a:blip r:embed="rId14">
+                      <a:extLst>
+                        <a:ext uri="{28A0092B-C50C-407E-A947-70E740481C1C}">
+                          <a14:useLocalDpi xmlns:a14="http://schemas.microsoft.com/office/drawing/2010/main" val="0"/>
+                        </a:ext>
+                      </a:extLst>
+                    </a:blip>
+                    <a:srcRect/>
+                    <a:stretch>
+                      <a:fillRect/>
+                    </a:stretch>
+                  </pic:blipFill>
+                  <pic:spPr bwMode="auto">
+                    <a:xfrm>
+                      <a:off x="0" y="0"/>
+                      <a:ext cx="3645009" cy="2415412"/>
+                    </a:xfrm>
+                    <a:prstGeom prst="rect">
+                      <a:avLst/>
+                    </a:prstGeom>
+                    <a:noFill/>
+                    <a:ln>
+                      <a:noFill/>
+                    </a:ln>
+                  </pic:spPr>
+                </pic:pic>
+              </a:graphicData>
+            </a:graphic>
+          </wp:inline>
+        </w:drawing>
+      </w:r>
+    </w:p>
+    <w:p>
+      <w:pPr>
+        <w:pStyle w:val="ListParagraph"/>
+        <w:spacing w:line="240" w:lineRule="auto"/>
+        <w:ind w:left="2340"/>
+        <w:jc w:val="both"/>
+        <w:rPr>
+          <w:rFonts w:cstheme="minorHAnsi"/>
+          <w:sz w:val="24"/>
+          <w:szCs w:val="24"/>
+        </w:rPr>
+      </w:pPr>
     </w:p>
     <w:p>
       <w:pPr>
@@ -2196,18 +2497,34 @@
         <w:spacing w:line="240" w:lineRule="auto"/>
         <w:jc w:val="both"/>
         <w:rPr>
-          <w:rFonts w:ascii="Consolas" w:hAnsi="Consolas" w:cstheme="minorHAnsi"/>
-          <w:sz w:val="20"/>
-          <w:szCs w:val="20"/>
-        </w:rPr>
-      </w:pPr>
-      <w:r>
-        <w:rPr>
-          <w:rFonts w:ascii="Consolas" w:hAnsi="Consolas" w:cstheme="minorHAnsi"/>
-          <w:sz w:val="20"/>
-          <w:szCs w:val="20"/>
-        </w:rPr>
-        <w:t>Future campaigns require analysis to improve sales and profit for the organization, and if the predictability of the model is low, the organization may incur heavy losses.</w:t>
+          <w:rFonts w:cstheme="minorHAnsi"/>
+          <w:sz w:val="24"/>
+          <w:szCs w:val="24"/>
+        </w:rPr>
+      </w:pPr>
+      <w:r>
+        <w:rPr>
+          <w:rFonts w:cstheme="minorHAnsi"/>
+          <w:sz w:val="24"/>
+          <w:szCs w:val="24"/>
+        </w:rPr>
+        <w:t>Important Feature</w:t>
+      </w:r>
+      <w:r>
+        <w:rPr>
+          <w:rFonts w:cstheme="minorHAnsi"/>
+          <w:sz w:val="24"/>
+          <w:szCs w:val="24"/>
+        </w:rPr>
+        <w:t>s were classified from the data using Tree classifier</w:t>
+      </w:r>
+      <w:r>
+        <w:rPr>
+          <w:rFonts w:cstheme="minorHAnsi"/>
+          <w:sz w:val="24"/>
+          <w:szCs w:val="24"/>
+        </w:rPr>
+        <w:t>, which helped identify the most import features in the data.</w:t>
       </w:r>
     </w:p>
     <w:p>
@@ -2217,9 +2534,1776 @@
         <w:ind w:left="2340"/>
         <w:jc w:val="both"/>
         <w:rPr>
-          <w:rFonts w:ascii="Consolas" w:hAnsi="Consolas" w:cstheme="minorHAnsi"/>
-          <w:sz w:val="20"/>
-          <w:szCs w:val="20"/>
+          <w:rFonts w:cstheme="minorHAnsi"/>
+          <w:sz w:val="24"/>
+          <w:szCs w:val="24"/>
+        </w:rPr>
+      </w:pPr>
+      <w:r>
+        <w:rPr>
+          <w:rFonts w:cstheme="minorHAnsi"/>
+          <w:noProof/>
+        </w:rPr>
+        <w:drawing>
+          <wp:inline distT="0" distB="0" distL="0" distR="0" wp14:anchorId="05831643" wp14:editId="60610356">
+            <wp:extent cx="5165988" cy="4320540"/>
+            <wp:effectExtent l="0" t="0" r="0" b="3810"/>
+            <wp:docPr id="4" name="Picture 4" descr="Chart, bar chart&#10;&#10;Description automatically generated"/>
+            <wp:cNvGraphicFramePr>
+              <a:graphicFrameLocks xmlns:a="http://schemas.openxmlformats.org/drawingml/2006/main" noChangeAspect="1"/>
+            </wp:cNvGraphicFramePr>
+            <a:graphic xmlns:a="http://schemas.openxmlformats.org/drawingml/2006/main">
+              <a:graphicData uri="http://schemas.openxmlformats.org/drawingml/2006/picture">
+                <pic:pic xmlns:pic="http://schemas.openxmlformats.org/drawingml/2006/picture">
+                  <pic:nvPicPr>
+                    <pic:cNvPr id="4" name="Picture 4" descr="Chart, bar chart&#10;&#10;Description automatically generated"/>
+                    <pic:cNvPicPr>
+                      <a:picLocks noChangeAspect="1" noChangeArrowheads="1"/>
+                    </pic:cNvPicPr>
+                  </pic:nvPicPr>
+                  <pic:blipFill>
+                    <a:blip r:embed="rId15">
+                      <a:extLst>
+                        <a:ext uri="{28A0092B-C50C-407E-A947-70E740481C1C}">
+                          <a14:useLocalDpi xmlns:a14="http://schemas.microsoft.com/office/drawing/2010/main" val="0"/>
+                        </a:ext>
+                      </a:extLst>
+                    </a:blip>
+                    <a:srcRect/>
+                    <a:stretch>
+                      <a:fillRect/>
+                    </a:stretch>
+                  </pic:blipFill>
+                  <pic:spPr bwMode="auto">
+                    <a:xfrm>
+                      <a:off x="0" y="0"/>
+                      <a:ext cx="5186084" cy="4337347"/>
+                    </a:xfrm>
+                    <a:prstGeom prst="rect">
+                      <a:avLst/>
+                    </a:prstGeom>
+                    <a:noFill/>
+                    <a:ln>
+                      <a:noFill/>
+                    </a:ln>
+                  </pic:spPr>
+                </pic:pic>
+              </a:graphicData>
+            </a:graphic>
+          </wp:inline>
+        </w:drawing>
+      </w:r>
+    </w:p>
+    <w:p>
+      <w:pPr>
+        <w:pStyle w:val="ListParagraph"/>
+        <w:numPr>
+          <w:ilvl w:val="2"/>
+          <w:numId w:val="8"/>
+        </w:numPr>
+        <w:spacing w:line="240" w:lineRule="auto"/>
+        <w:jc w:val="both"/>
+        <w:rPr>
+          <w:rFonts w:cstheme="minorHAnsi"/>
+          <w:sz w:val="24"/>
+          <w:szCs w:val="24"/>
+        </w:rPr>
+      </w:pPr>
+      <w:r>
+        <w:rPr>
+          <w:rFonts w:cstheme="minorHAnsi"/>
+          <w:sz w:val="24"/>
+          <w:szCs w:val="24"/>
+        </w:rPr>
+        <w:t xml:space="preserve">Next model used </w:t>
+      </w:r>
+      <w:r>
+        <w:rPr>
+          <w:rFonts w:cstheme="minorHAnsi"/>
+          <w:sz w:val="24"/>
+          <w:szCs w:val="24"/>
+        </w:rPr>
+        <w:t xml:space="preserve">on the data to predict is </w:t>
+      </w:r>
+      <w:r>
+        <w:rPr>
+          <w:rFonts w:cstheme="minorHAnsi"/>
+          <w:sz w:val="24"/>
+          <w:szCs w:val="24"/>
+        </w:rPr>
+        <w:t xml:space="preserve">K-Nearest Neighbor Model </w:t>
+      </w:r>
+      <w:r>
+        <w:rPr>
+          <w:rFonts w:cstheme="minorHAnsi"/>
+          <w:sz w:val="24"/>
+          <w:szCs w:val="24"/>
+        </w:rPr>
+        <w:t>below is the learning curve</w:t>
+      </w:r>
+      <w:r>
+        <w:rPr>
+          <w:rFonts w:cstheme="minorHAnsi"/>
+          <w:sz w:val="24"/>
+          <w:szCs w:val="24"/>
+        </w:rPr>
+        <w:t xml:space="preserve"> for the same</w:t>
+      </w:r>
+    </w:p>
+    <w:p>
+      <w:pPr>
+        <w:pStyle w:val="ListParagraph"/>
+        <w:spacing w:line="240" w:lineRule="auto"/>
+        <w:ind w:left="2340"/>
+        <w:jc w:val="both"/>
+        <w:rPr>
+          <w:rFonts w:cstheme="minorHAnsi"/>
+          <w:sz w:val="24"/>
+          <w:szCs w:val="24"/>
+        </w:rPr>
+      </w:pPr>
+    </w:p>
+    <w:p>
+      <w:pPr>
+        <w:pStyle w:val="ListParagraph"/>
+        <w:spacing w:line="240" w:lineRule="auto"/>
+        <w:ind w:left="2340"/>
+        <w:jc w:val="both"/>
+        <w:rPr>
+          <w:rFonts w:cstheme="minorHAnsi"/>
+          <w:sz w:val="24"/>
+          <w:szCs w:val="24"/>
+        </w:rPr>
+      </w:pPr>
+      <w:r>
+        <w:rPr>
+          <w:rFonts w:cstheme="minorHAnsi"/>
+          <w:noProof/>
+        </w:rPr>
+        <w:drawing>
+          <wp:inline distT="0" distB="0" distL="0" distR="0" wp14:anchorId="71CFC60B" wp14:editId="12A54D78">
+            <wp:extent cx="4156364" cy="2864113"/>
+            <wp:effectExtent l="0" t="0" r="0" b="0"/>
+            <wp:docPr id="11" name="Picture 11" descr="Chart, line chart&#10;&#10;Description automatically generated"/>
+            <wp:cNvGraphicFramePr>
+              <a:graphicFrameLocks xmlns:a="http://schemas.openxmlformats.org/drawingml/2006/main" noChangeAspect="1"/>
+            </wp:cNvGraphicFramePr>
+            <a:graphic xmlns:a="http://schemas.openxmlformats.org/drawingml/2006/main">
+              <a:graphicData uri="http://schemas.openxmlformats.org/drawingml/2006/picture">
+                <pic:pic xmlns:pic="http://schemas.openxmlformats.org/drawingml/2006/picture">
+                  <pic:nvPicPr>
+                    <pic:cNvPr id="11" name="Picture 11" descr="Chart, line chart&#10;&#10;Description automatically generated"/>
+                    <pic:cNvPicPr>
+                      <a:picLocks noChangeAspect="1" noChangeArrowheads="1"/>
+                    </pic:cNvPicPr>
+                  </pic:nvPicPr>
+                  <pic:blipFill>
+                    <a:blip r:embed="rId16">
+                      <a:extLst>
+                        <a:ext uri="{28A0092B-C50C-407E-A947-70E740481C1C}">
+                          <a14:useLocalDpi xmlns:a14="http://schemas.microsoft.com/office/drawing/2010/main" val="0"/>
+                        </a:ext>
+                      </a:extLst>
+                    </a:blip>
+                    <a:srcRect/>
+                    <a:stretch>
+                      <a:fillRect/>
+                    </a:stretch>
+                  </pic:blipFill>
+                  <pic:spPr bwMode="auto">
+                    <a:xfrm>
+                      <a:off x="0" y="0"/>
+                      <a:ext cx="4175878" cy="2877560"/>
+                    </a:xfrm>
+                    <a:prstGeom prst="rect">
+                      <a:avLst/>
+                    </a:prstGeom>
+                    <a:noFill/>
+                    <a:ln>
+                      <a:noFill/>
+                    </a:ln>
+                  </pic:spPr>
+                </pic:pic>
+              </a:graphicData>
+            </a:graphic>
+          </wp:inline>
+        </w:drawing>
+      </w:r>
+    </w:p>
+    <w:p>
+      <w:pPr>
+        <w:spacing w:line="240" w:lineRule="auto"/>
+        <w:jc w:val="both"/>
+        <w:rPr>
+          <w:rFonts w:cstheme="minorHAnsi"/>
+          <w:sz w:val="24"/>
+          <w:szCs w:val="24"/>
+        </w:rPr>
+      </w:pPr>
+    </w:p>
+    <w:p>
+      <w:pPr>
+        <w:pStyle w:val="ListParagraph"/>
+        <w:numPr>
+          <w:ilvl w:val="2"/>
+          <w:numId w:val="8"/>
+        </w:numPr>
+        <w:spacing w:line="240" w:lineRule="auto"/>
+        <w:jc w:val="both"/>
+        <w:rPr>
+          <w:rFonts w:cstheme="minorHAnsi"/>
+          <w:sz w:val="24"/>
+          <w:szCs w:val="24"/>
+        </w:rPr>
+      </w:pPr>
+      <w:r>
+        <w:rPr>
+          <w:rFonts w:cstheme="minorHAnsi"/>
+          <w:sz w:val="24"/>
+          <w:szCs w:val="24"/>
+        </w:rPr>
+        <w:lastRenderedPageBreak/>
+        <w:t xml:space="preserve">Hyper Parameter tuning or K </w:t>
+      </w:r>
+      <w:r>
+        <w:rPr>
+          <w:rFonts w:cstheme="minorHAnsi"/>
+          <w:sz w:val="24"/>
+          <w:szCs w:val="24"/>
+        </w:rPr>
+        <w:t xml:space="preserve">of KNN shows 3 to be the </w:t>
+      </w:r>
+      <w:r>
+        <w:rPr>
+          <w:rFonts w:cstheme="minorHAnsi"/>
+          <w:sz w:val="24"/>
+          <w:szCs w:val="24"/>
+        </w:rPr>
+        <w:t>best value to predict</w:t>
+      </w:r>
+    </w:p>
+    <w:p>
+      <w:pPr>
+        <w:pStyle w:val="ListParagraph"/>
+        <w:spacing w:line="240" w:lineRule="auto"/>
+        <w:ind w:left="2340"/>
+        <w:jc w:val="both"/>
+        <w:rPr>
+          <w:rFonts w:cstheme="minorHAnsi"/>
+          <w:sz w:val="24"/>
+          <w:szCs w:val="24"/>
+        </w:rPr>
+      </w:pPr>
+    </w:p>
+    <w:p>
+      <w:pPr>
+        <w:pStyle w:val="ListParagraph"/>
+        <w:spacing w:line="240" w:lineRule="auto"/>
+        <w:ind w:left="2340"/>
+        <w:jc w:val="both"/>
+        <w:rPr>
+          <w:rFonts w:cstheme="minorHAnsi"/>
+          <w:sz w:val="24"/>
+          <w:szCs w:val="24"/>
+        </w:rPr>
+      </w:pPr>
+      <w:r>
+        <w:rPr>
+          <w:rFonts w:cstheme="minorHAnsi"/>
+          <w:noProof/>
+        </w:rPr>
+        <w:drawing>
+          <wp:inline distT="0" distB="0" distL="0" distR="0" wp14:anchorId="30951590" wp14:editId="1F09C0F6">
+            <wp:extent cx="3901440" cy="2923268"/>
+            <wp:effectExtent l="0" t="0" r="3810" b="0"/>
+            <wp:docPr id="12" name="Picture 12" descr="Chart, line chart&#10;&#10;Description automatically generated"/>
+            <wp:cNvGraphicFramePr>
+              <a:graphicFrameLocks xmlns:a="http://schemas.openxmlformats.org/drawingml/2006/main" noChangeAspect="1"/>
+            </wp:cNvGraphicFramePr>
+            <a:graphic xmlns:a="http://schemas.openxmlformats.org/drawingml/2006/main">
+              <a:graphicData uri="http://schemas.openxmlformats.org/drawingml/2006/picture">
+                <pic:pic xmlns:pic="http://schemas.openxmlformats.org/drawingml/2006/picture">
+                  <pic:nvPicPr>
+                    <pic:cNvPr id="12" name="Picture 12" descr="Chart, line chart&#10;&#10;Description automatically generated"/>
+                    <pic:cNvPicPr>
+                      <a:picLocks noChangeAspect="1" noChangeArrowheads="1"/>
+                    </pic:cNvPicPr>
+                  </pic:nvPicPr>
+                  <pic:blipFill>
+                    <a:blip r:embed="rId17">
+                      <a:extLst>
+                        <a:ext uri="{28A0092B-C50C-407E-A947-70E740481C1C}">
+                          <a14:useLocalDpi xmlns:a14="http://schemas.microsoft.com/office/drawing/2010/main" val="0"/>
+                        </a:ext>
+                      </a:extLst>
+                    </a:blip>
+                    <a:srcRect/>
+                    <a:stretch>
+                      <a:fillRect/>
+                    </a:stretch>
+                  </pic:blipFill>
+                  <pic:spPr bwMode="auto">
+                    <a:xfrm>
+                      <a:off x="0" y="0"/>
+                      <a:ext cx="3913740" cy="2932484"/>
+                    </a:xfrm>
+                    <a:prstGeom prst="rect">
+                      <a:avLst/>
+                    </a:prstGeom>
+                    <a:noFill/>
+                    <a:ln>
+                      <a:noFill/>
+                    </a:ln>
+                  </pic:spPr>
+                </pic:pic>
+              </a:graphicData>
+            </a:graphic>
+          </wp:inline>
+        </w:drawing>
+      </w:r>
+    </w:p>
+    <w:p>
+      <w:pPr>
+        <w:pStyle w:val="ListParagraph"/>
+        <w:spacing w:line="240" w:lineRule="auto"/>
+        <w:ind w:left="2340"/>
+        <w:jc w:val="both"/>
+        <w:rPr>
+          <w:rFonts w:cstheme="minorHAnsi"/>
+          <w:sz w:val="24"/>
+          <w:szCs w:val="24"/>
+        </w:rPr>
+      </w:pPr>
+    </w:p>
+    <w:p>
+      <w:pPr>
+        <w:pStyle w:val="ListParagraph"/>
+        <w:spacing w:line="240" w:lineRule="auto"/>
+        <w:ind w:left="2340"/>
+        <w:jc w:val="both"/>
+        <w:rPr>
+          <w:rFonts w:cstheme="minorHAnsi"/>
+          <w:sz w:val="24"/>
+          <w:szCs w:val="24"/>
+        </w:rPr>
+      </w:pPr>
+    </w:p>
+    <w:p>
+      <w:pPr>
+        <w:pStyle w:val="ListParagraph"/>
+        <w:spacing w:line="240" w:lineRule="auto"/>
+        <w:ind w:left="2340"/>
+        <w:jc w:val="both"/>
+        <w:rPr>
+          <w:rFonts w:cstheme="minorHAnsi"/>
+          <w:sz w:val="24"/>
+          <w:szCs w:val="24"/>
+        </w:rPr>
+      </w:pPr>
+    </w:p>
+    <w:p>
+      <w:pPr>
+        <w:pStyle w:val="ListParagraph"/>
+        <w:numPr>
+          <w:ilvl w:val="2"/>
+          <w:numId w:val="8"/>
+        </w:numPr>
+        <w:spacing w:line="240" w:lineRule="auto"/>
+        <w:jc w:val="both"/>
+        <w:rPr>
+          <w:rFonts w:cstheme="minorHAnsi"/>
+          <w:sz w:val="24"/>
+          <w:szCs w:val="24"/>
+        </w:rPr>
+      </w:pPr>
+      <w:r>
+        <w:rPr>
+          <w:rFonts w:cstheme="minorHAnsi"/>
+          <w:sz w:val="24"/>
+          <w:szCs w:val="24"/>
+        </w:rPr>
+        <w:t>Next model used on the data to predict is Random Forest Classification Model below is the learning curve for the same</w:t>
+      </w:r>
+    </w:p>
+    <w:p>
+      <w:pPr>
+        <w:pStyle w:val="ListParagraph"/>
+        <w:spacing w:line="240" w:lineRule="auto"/>
+        <w:ind w:left="1440"/>
+        <w:jc w:val="both"/>
+        <w:rPr>
+          <w:rFonts w:cstheme="minorHAnsi"/>
+          <w:sz w:val="24"/>
+          <w:szCs w:val="24"/>
+        </w:rPr>
+      </w:pPr>
+    </w:p>
+    <w:p>
+      <w:pPr>
+        <w:pStyle w:val="ListParagraph"/>
+        <w:spacing w:line="240" w:lineRule="auto"/>
+        <w:ind w:left="2340"/>
+        <w:jc w:val="both"/>
+        <w:rPr>
+          <w:rFonts w:cstheme="minorHAnsi"/>
+          <w:sz w:val="24"/>
+          <w:szCs w:val="24"/>
+        </w:rPr>
+      </w:pPr>
+      <w:r>
+        <w:rPr>
+          <w:rFonts w:cstheme="minorHAnsi"/>
+          <w:noProof/>
+        </w:rPr>
+        <w:drawing>
+          <wp:inline distT="0" distB="0" distL="0" distR="0" wp14:anchorId="5627EC5E" wp14:editId="6B98C737">
+            <wp:extent cx="4239260" cy="2773428"/>
+            <wp:effectExtent l="0" t="0" r="8890" b="8255"/>
+            <wp:docPr id="13" name="Picture 13" descr="Chart, line chart&#10;&#10;Description automatically generated"/>
+            <wp:cNvGraphicFramePr>
+              <a:graphicFrameLocks xmlns:a="http://schemas.openxmlformats.org/drawingml/2006/main" noChangeAspect="1"/>
+            </wp:cNvGraphicFramePr>
+            <a:graphic xmlns:a="http://schemas.openxmlformats.org/drawingml/2006/main">
+              <a:graphicData uri="http://schemas.openxmlformats.org/drawingml/2006/picture">
+                <pic:pic xmlns:pic="http://schemas.openxmlformats.org/drawingml/2006/picture">
+                  <pic:nvPicPr>
+                    <pic:cNvPr id="13" name="Picture 13" descr="Chart, line chart&#10;&#10;Description automatically generated"/>
+                    <pic:cNvPicPr>
+                      <a:picLocks noChangeAspect="1" noChangeArrowheads="1"/>
+                    </pic:cNvPicPr>
+                  </pic:nvPicPr>
+                  <pic:blipFill>
+                    <a:blip r:embed="rId18">
+                      <a:extLst>
+                        <a:ext uri="{28A0092B-C50C-407E-A947-70E740481C1C}">
+                          <a14:useLocalDpi xmlns:a14="http://schemas.microsoft.com/office/drawing/2010/main" val="0"/>
+                        </a:ext>
+                      </a:extLst>
+                    </a:blip>
+                    <a:srcRect/>
+                    <a:stretch>
+                      <a:fillRect/>
+                    </a:stretch>
+                  </pic:blipFill>
+                  <pic:spPr bwMode="auto">
+                    <a:xfrm>
+                      <a:off x="0" y="0"/>
+                      <a:ext cx="4255825" cy="2784265"/>
+                    </a:xfrm>
+                    <a:prstGeom prst="rect">
+                      <a:avLst/>
+                    </a:prstGeom>
+                    <a:noFill/>
+                    <a:ln>
+                      <a:noFill/>
+                    </a:ln>
+                  </pic:spPr>
+                </pic:pic>
+              </a:graphicData>
+            </a:graphic>
+          </wp:inline>
+        </w:drawing>
+      </w:r>
+    </w:p>
+    <w:p>
+      <w:pPr>
+        <w:pStyle w:val="ListParagraph"/>
+        <w:numPr>
+          <w:ilvl w:val="2"/>
+          <w:numId w:val="8"/>
+        </w:numPr>
+        <w:spacing w:line="240" w:lineRule="auto"/>
+        <w:jc w:val="both"/>
+        <w:rPr>
+          <w:rFonts w:cstheme="minorHAnsi"/>
+          <w:sz w:val="24"/>
+          <w:szCs w:val="24"/>
+        </w:rPr>
+      </w:pPr>
+      <w:r>
+        <w:rPr>
+          <w:rFonts w:cstheme="minorHAnsi"/>
+          <w:sz w:val="24"/>
+          <w:szCs w:val="24"/>
+        </w:rPr>
+        <w:t xml:space="preserve">Grid Search </w:t>
+      </w:r>
+      <w:r>
+        <w:rPr>
+          <w:rFonts w:cstheme="minorHAnsi"/>
+          <w:sz w:val="24"/>
+          <w:szCs w:val="24"/>
+        </w:rPr>
+        <w:t>with</w:t>
+      </w:r>
+      <w:r>
+        <w:rPr>
+          <w:rFonts w:cstheme="minorHAnsi"/>
+          <w:sz w:val="24"/>
+          <w:szCs w:val="24"/>
+        </w:rPr>
+        <w:t xml:space="preserve"> K</w:t>
+      </w:r>
+      <w:r>
+        <w:rPr>
+          <w:rFonts w:cstheme="minorHAnsi"/>
+          <w:sz w:val="24"/>
+          <w:szCs w:val="24"/>
+        </w:rPr>
+        <w:t>-</w:t>
+      </w:r>
+      <w:r>
+        <w:rPr>
+          <w:rFonts w:cstheme="minorHAnsi"/>
+          <w:sz w:val="24"/>
+          <w:szCs w:val="24"/>
+        </w:rPr>
+        <w:t>Fold were applied on to the Random Forest Classification model to ident</w:t>
+      </w:r>
+      <w:r>
+        <w:rPr>
+          <w:rFonts w:cstheme="minorHAnsi"/>
+          <w:sz w:val="24"/>
+          <w:szCs w:val="24"/>
+        </w:rPr>
+        <w:t>ify best Parameters</w:t>
+      </w:r>
+      <w:r>
+        <w:rPr>
+          <w:rFonts w:cstheme="minorHAnsi"/>
+          <w:sz w:val="24"/>
+          <w:szCs w:val="24"/>
+        </w:rPr>
+        <w:t xml:space="preserve"> and most important features</w:t>
+      </w:r>
+    </w:p>
+    <w:p>
+      <w:pPr>
+        <w:spacing w:line="240" w:lineRule="auto"/>
+        <w:ind w:firstLine="720"/>
+        <w:jc w:val="both"/>
+        <w:rPr>
+          <w:rFonts w:cstheme="minorHAnsi"/>
+          <w:sz w:val="24"/>
+          <w:szCs w:val="24"/>
+        </w:rPr>
+      </w:pPr>
+      <w:r>
+        <w:rPr>
+          <w:noProof/>
+        </w:rPr>
+        <w:lastRenderedPageBreak/>
+        <w:drawing>
+          <wp:inline distT="0" distB="0" distL="0" distR="0" wp14:anchorId="0F7F5735" wp14:editId="11BF8601">
+            <wp:extent cx="5137412" cy="3136165"/>
+            <wp:effectExtent l="0" t="0" r="6350" b="7620"/>
+            <wp:docPr id="14" name="Picture 14" descr="Chart, bar chart&#10;&#10;Description automatically generated"/>
+            <wp:cNvGraphicFramePr>
+              <a:graphicFrameLocks xmlns:a="http://schemas.openxmlformats.org/drawingml/2006/main" noChangeAspect="1"/>
+            </wp:cNvGraphicFramePr>
+            <a:graphic xmlns:a="http://schemas.openxmlformats.org/drawingml/2006/main">
+              <a:graphicData uri="http://schemas.openxmlformats.org/drawingml/2006/picture">
+                <pic:pic xmlns:pic="http://schemas.openxmlformats.org/drawingml/2006/picture">
+                  <pic:nvPicPr>
+                    <pic:cNvPr id="14" name="Picture 14" descr="Chart, bar chart&#10;&#10;Description automatically generated"/>
+                    <pic:cNvPicPr>
+                      <a:picLocks noChangeAspect="1" noChangeArrowheads="1"/>
+                    </pic:cNvPicPr>
+                  </pic:nvPicPr>
+                  <pic:blipFill>
+                    <a:blip r:embed="rId19">
+                      <a:extLst>
+                        <a:ext uri="{28A0092B-C50C-407E-A947-70E740481C1C}">
+                          <a14:useLocalDpi xmlns:a14="http://schemas.microsoft.com/office/drawing/2010/main" val="0"/>
+                        </a:ext>
+                      </a:extLst>
+                    </a:blip>
+                    <a:srcRect/>
+                    <a:stretch>
+                      <a:fillRect/>
+                    </a:stretch>
+                  </pic:blipFill>
+                  <pic:spPr bwMode="auto">
+                    <a:xfrm>
+                      <a:off x="0" y="0"/>
+                      <a:ext cx="5175418" cy="3159366"/>
+                    </a:xfrm>
+                    <a:prstGeom prst="rect">
+                      <a:avLst/>
+                    </a:prstGeom>
+                    <a:noFill/>
+                    <a:ln>
+                      <a:noFill/>
+                    </a:ln>
+                  </pic:spPr>
+                </pic:pic>
+              </a:graphicData>
+            </a:graphic>
+          </wp:inline>
+        </w:drawing>
+      </w:r>
+    </w:p>
+    <w:p>
+      <w:pPr>
+        <w:pStyle w:val="ListParagraph"/>
+        <w:spacing w:line="240" w:lineRule="auto"/>
+        <w:ind w:left="2340"/>
+        <w:jc w:val="both"/>
+        <w:rPr>
+          <w:rFonts w:cstheme="minorHAnsi"/>
+          <w:sz w:val="24"/>
+          <w:szCs w:val="24"/>
+        </w:rPr>
+      </w:pPr>
+    </w:p>
+    <w:p>
+      <w:pPr>
+        <w:pStyle w:val="ListParagraph"/>
+        <w:numPr>
+          <w:ilvl w:val="2"/>
+          <w:numId w:val="8"/>
+        </w:numPr>
+        <w:spacing w:line="240" w:lineRule="auto"/>
+        <w:jc w:val="both"/>
+        <w:rPr>
+          <w:rFonts w:cstheme="minorHAnsi"/>
+          <w:sz w:val="24"/>
+          <w:szCs w:val="24"/>
+        </w:rPr>
+      </w:pPr>
+      <w:r>
+        <w:rPr>
+          <w:rFonts w:cstheme="minorHAnsi"/>
+          <w:sz w:val="24"/>
+          <w:szCs w:val="24"/>
+        </w:rPr>
+        <w:t xml:space="preserve">Confusion Matrix </w:t>
+      </w:r>
+      <w:r>
+        <w:rPr>
+          <w:rFonts w:cstheme="minorHAnsi"/>
+          <w:sz w:val="24"/>
+          <w:szCs w:val="24"/>
+        </w:rPr>
+        <w:t xml:space="preserve">and classification report </w:t>
+      </w:r>
+      <w:r>
+        <w:rPr>
+          <w:rFonts w:cstheme="minorHAnsi"/>
+          <w:sz w:val="24"/>
+          <w:szCs w:val="24"/>
+        </w:rPr>
+        <w:t xml:space="preserve">for Random Forest </w:t>
+      </w:r>
+      <w:r>
+        <w:rPr>
+          <w:rFonts w:cstheme="minorHAnsi"/>
+          <w:sz w:val="24"/>
+          <w:szCs w:val="24"/>
+        </w:rPr>
+        <w:t>Classification :-</w:t>
+      </w:r>
+    </w:p>
+    <w:p>
+      <w:pPr>
+        <w:spacing w:line="240" w:lineRule="auto"/>
+        <w:jc w:val="both"/>
+        <w:rPr>
+          <w:rFonts w:cstheme="minorHAnsi"/>
+          <w:sz w:val="24"/>
+          <w:szCs w:val="24"/>
+        </w:rPr>
+      </w:pPr>
+    </w:p>
+    <w:p>
+      <w:pPr>
+        <w:pStyle w:val="ListParagraph"/>
+        <w:spacing w:line="240" w:lineRule="auto"/>
+        <w:ind w:left="2340"/>
+        <w:jc w:val="both"/>
+        <w:rPr>
+          <w:rFonts w:cstheme="minorHAnsi"/>
+          <w:sz w:val="24"/>
+          <w:szCs w:val="24"/>
+        </w:rPr>
+      </w:pPr>
+      <w:r>
+        <w:rPr>
+          <w:rFonts w:cstheme="minorHAnsi"/>
+          <w:noProof/>
+        </w:rPr>
+        <w:drawing>
+          <wp:inline distT="0" distB="0" distL="0" distR="0" wp14:anchorId="246348BD" wp14:editId="129F407A">
+            <wp:extent cx="3169920" cy="2424611"/>
+            <wp:effectExtent l="0" t="0" r="0" b="0"/>
+            <wp:docPr id="15" name="Picture 15"/>
+            <wp:cNvGraphicFramePr>
+              <a:graphicFrameLocks xmlns:a="http://schemas.openxmlformats.org/drawingml/2006/main" noChangeAspect="1"/>
+            </wp:cNvGraphicFramePr>
+            <a:graphic xmlns:a="http://schemas.openxmlformats.org/drawingml/2006/main">
+              <a:graphicData uri="http://schemas.openxmlformats.org/drawingml/2006/picture">
+                <pic:pic xmlns:pic="http://schemas.openxmlformats.org/drawingml/2006/picture">
+                  <pic:nvPicPr>
+                    <pic:cNvPr id="0" name="Picture 15"/>
+                    <pic:cNvPicPr>
+                      <a:picLocks noChangeAspect="1" noChangeArrowheads="1"/>
+                    </pic:cNvPicPr>
+                  </pic:nvPicPr>
+                  <pic:blipFill>
+                    <a:blip r:embed="rId20">
+                      <a:extLst>
+                        <a:ext uri="{28A0092B-C50C-407E-A947-70E740481C1C}">
+                          <a14:useLocalDpi xmlns:a14="http://schemas.microsoft.com/office/drawing/2010/main" val="0"/>
+                        </a:ext>
+                      </a:extLst>
+                    </a:blip>
+                    <a:srcRect/>
+                    <a:stretch>
+                      <a:fillRect/>
+                    </a:stretch>
+                  </pic:blipFill>
+                  <pic:spPr bwMode="auto">
+                    <a:xfrm>
+                      <a:off x="0" y="0"/>
+                      <a:ext cx="3181307" cy="2433321"/>
+                    </a:xfrm>
+                    <a:prstGeom prst="rect">
+                      <a:avLst/>
+                    </a:prstGeom>
+                    <a:noFill/>
+                    <a:ln>
+                      <a:noFill/>
+                    </a:ln>
+                  </pic:spPr>
+                </pic:pic>
+              </a:graphicData>
+            </a:graphic>
+          </wp:inline>
+        </w:drawing>
+      </w:r>
+    </w:p>
+    <w:p>
+      <w:pPr>
+        <w:pStyle w:val="ListParagraph"/>
+        <w:spacing w:line="240" w:lineRule="auto"/>
+        <w:ind w:left="2340"/>
+        <w:jc w:val="both"/>
+        <w:rPr>
+          <w:rFonts w:cstheme="minorHAnsi"/>
+          <w:sz w:val="24"/>
+          <w:szCs w:val="24"/>
+        </w:rPr>
+      </w:pPr>
+    </w:p>
+    <w:p>
+      <w:pPr>
+        <w:spacing w:line="240" w:lineRule="auto"/>
+        <w:jc w:val="both"/>
+        <w:rPr>
+          <w:rFonts w:cstheme="minorHAnsi"/>
+          <w:sz w:val="24"/>
+          <w:szCs w:val="24"/>
+        </w:rPr>
+      </w:pPr>
+    </w:p>
+    <w:tbl>
+      <w:tblPr>
+        <w:tblW w:w="6236" w:type="dxa"/>
+        <w:tblInd w:w="2772" w:type="dxa"/>
+        <w:tblBorders>
+          <w:top w:val="single" w:sz="4" w:space="0" w:color="auto"/>
+          <w:left w:val="single" w:sz="4" w:space="0" w:color="auto"/>
+          <w:bottom w:val="single" w:sz="4" w:space="0" w:color="auto"/>
+          <w:right w:val="single" w:sz="4" w:space="0" w:color="auto"/>
+        </w:tblBorders>
+        <w:tblLook w:val="04A0" w:firstRow="1" w:lastRow="0" w:firstColumn="1" w:lastColumn="0" w:noHBand="0" w:noVBand="1"/>
+      </w:tblPr>
+      <w:tblGrid>
+        <w:gridCol w:w="1564"/>
+        <w:gridCol w:w="1168"/>
+        <w:gridCol w:w="1168"/>
+        <w:gridCol w:w="1168"/>
+        <w:gridCol w:w="1168"/>
+      </w:tblGrid>
+      <w:tr>
+        <w:trPr>
+          <w:trHeight w:val="369"/>
+        </w:trPr>
+        <w:tc>
+          <w:tcPr>
+            <w:tcW w:w="0" w:type="auto"/>
+            <w:shd w:val="clear" w:color="auto" w:fill="auto"/>
+            <w:noWrap/>
+            <w:vAlign w:val="bottom"/>
+            <w:hideMark/>
+          </w:tcPr>
+          <w:p>
+            <w:pPr>
+              <w:spacing w:after="0" w:line="240" w:lineRule="auto"/>
+              <w:rPr>
+                <w:rFonts w:ascii="Times New Roman" w:eastAsia="Times New Roman" w:hAnsi="Times New Roman" w:cs="Times New Roman"/>
+                <w:b/>
+                <w:bCs/>
+                <w:sz w:val="24"/>
+                <w:szCs w:val="24"/>
+              </w:rPr>
+            </w:pPr>
+          </w:p>
+          <w:p>
+            <w:pPr>
+              <w:spacing w:after="0" w:line="240" w:lineRule="auto"/>
+              <w:rPr>
+                <w:rFonts w:ascii="Times New Roman" w:eastAsia="Times New Roman" w:hAnsi="Times New Roman" w:cs="Times New Roman"/>
+                <w:b/>
+                <w:bCs/>
+                <w:sz w:val="24"/>
+                <w:szCs w:val="24"/>
+              </w:rPr>
+            </w:pPr>
+          </w:p>
+        </w:tc>
+        <w:tc>
+          <w:tcPr>
+            <w:tcW w:w="0" w:type="auto"/>
+            <w:shd w:val="clear" w:color="auto" w:fill="auto"/>
+            <w:noWrap/>
+            <w:vAlign w:val="bottom"/>
+            <w:hideMark/>
+          </w:tcPr>
+          <w:p>
+            <w:pPr>
+              <w:spacing w:after="0" w:line="240" w:lineRule="auto"/>
+              <w:rPr>
+                <w:rFonts w:ascii="Calibri" w:eastAsia="Times New Roman" w:hAnsi="Calibri" w:cs="Calibri"/>
+                <w:b/>
+                <w:bCs/>
+                <w:color w:val="000000"/>
+              </w:rPr>
+            </w:pPr>
+            <w:r>
+              <w:rPr>
+                <w:rFonts w:ascii="Calibri" w:eastAsia="Times New Roman" w:hAnsi="Calibri" w:cs="Calibri"/>
+                <w:b/>
+                <w:bCs/>
+                <w:color w:val="000000"/>
+              </w:rPr>
+              <w:t>precision</w:t>
+            </w:r>
+          </w:p>
+        </w:tc>
+        <w:tc>
+          <w:tcPr>
+            <w:tcW w:w="0" w:type="auto"/>
+            <w:shd w:val="clear" w:color="auto" w:fill="auto"/>
+            <w:noWrap/>
+            <w:vAlign w:val="bottom"/>
+            <w:hideMark/>
+          </w:tcPr>
+          <w:p>
+            <w:pPr>
+              <w:spacing w:after="0" w:line="240" w:lineRule="auto"/>
+              <w:rPr>
+                <w:rFonts w:ascii="Calibri" w:eastAsia="Times New Roman" w:hAnsi="Calibri" w:cs="Calibri"/>
+                <w:b/>
+                <w:bCs/>
+                <w:color w:val="000000"/>
+              </w:rPr>
+            </w:pPr>
+            <w:r>
+              <w:rPr>
+                <w:rFonts w:ascii="Calibri" w:eastAsia="Times New Roman" w:hAnsi="Calibri" w:cs="Calibri"/>
+                <w:b/>
+                <w:bCs/>
+                <w:color w:val="000000"/>
+              </w:rPr>
+              <w:t>recall</w:t>
+            </w:r>
+          </w:p>
+        </w:tc>
+        <w:tc>
+          <w:tcPr>
+            <w:tcW w:w="0" w:type="auto"/>
+            <w:shd w:val="clear" w:color="auto" w:fill="auto"/>
+            <w:noWrap/>
+            <w:vAlign w:val="bottom"/>
+            <w:hideMark/>
+          </w:tcPr>
+          <w:p>
+            <w:pPr>
+              <w:spacing w:after="0" w:line="240" w:lineRule="auto"/>
+              <w:rPr>
+                <w:rFonts w:ascii="Calibri" w:eastAsia="Times New Roman" w:hAnsi="Calibri" w:cs="Calibri"/>
+                <w:b/>
+                <w:bCs/>
+                <w:color w:val="000000"/>
+              </w:rPr>
+            </w:pPr>
+            <w:r>
+              <w:rPr>
+                <w:rFonts w:ascii="Calibri" w:eastAsia="Times New Roman" w:hAnsi="Calibri" w:cs="Calibri"/>
+                <w:b/>
+                <w:bCs/>
+                <w:color w:val="000000"/>
+              </w:rPr>
+              <w:t>f1-score</w:t>
+            </w:r>
+          </w:p>
+        </w:tc>
+        <w:tc>
+          <w:tcPr>
+            <w:tcW w:w="0" w:type="auto"/>
+            <w:shd w:val="clear" w:color="auto" w:fill="auto"/>
+            <w:noWrap/>
+            <w:vAlign w:val="bottom"/>
+            <w:hideMark/>
+          </w:tcPr>
+          <w:p>
+            <w:pPr>
+              <w:spacing w:after="0" w:line="240" w:lineRule="auto"/>
+              <w:rPr>
+                <w:rFonts w:ascii="Calibri" w:eastAsia="Times New Roman" w:hAnsi="Calibri" w:cs="Calibri"/>
+                <w:b/>
+                <w:bCs/>
+                <w:color w:val="000000"/>
+              </w:rPr>
+            </w:pPr>
+            <w:r>
+              <w:rPr>
+                <w:rFonts w:ascii="Calibri" w:eastAsia="Times New Roman" w:hAnsi="Calibri" w:cs="Calibri"/>
+                <w:b/>
+                <w:bCs/>
+                <w:color w:val="000000"/>
+              </w:rPr>
+              <w:t>support</w:t>
+            </w:r>
+          </w:p>
+        </w:tc>
+      </w:tr>
+      <w:tr>
+        <w:trPr>
+          <w:trHeight w:val="369"/>
+        </w:trPr>
+        <w:tc>
+          <w:tcPr>
+            <w:tcW w:w="0" w:type="auto"/>
+            <w:shd w:val="clear" w:color="auto" w:fill="auto"/>
+            <w:noWrap/>
+            <w:vAlign w:val="bottom"/>
+            <w:hideMark/>
+          </w:tcPr>
+          <w:p>
+            <w:pPr>
+              <w:spacing w:after="0" w:line="240" w:lineRule="auto"/>
+              <w:jc w:val="right"/>
+              <w:rPr>
+                <w:rFonts w:ascii="Calibri" w:eastAsia="Times New Roman" w:hAnsi="Calibri" w:cs="Calibri"/>
+                <w:color w:val="000000"/>
+              </w:rPr>
+            </w:pPr>
+            <w:r>
+              <w:rPr>
+                <w:rFonts w:ascii="Calibri" w:eastAsia="Times New Roman" w:hAnsi="Calibri" w:cs="Calibri"/>
+                <w:color w:val="000000"/>
+              </w:rPr>
+              <w:t>0</w:t>
+            </w:r>
+          </w:p>
+        </w:tc>
+        <w:tc>
+          <w:tcPr>
+            <w:tcW w:w="0" w:type="auto"/>
+            <w:shd w:val="clear" w:color="auto" w:fill="auto"/>
+            <w:noWrap/>
+            <w:vAlign w:val="bottom"/>
+            <w:hideMark/>
+          </w:tcPr>
+          <w:p>
+            <w:pPr>
+              <w:spacing w:after="0" w:line="240" w:lineRule="auto"/>
+              <w:jc w:val="right"/>
+              <w:rPr>
+                <w:rFonts w:ascii="Calibri" w:eastAsia="Times New Roman" w:hAnsi="Calibri" w:cs="Calibri"/>
+                <w:color w:val="000000"/>
+              </w:rPr>
+            </w:pPr>
+            <w:r>
+              <w:rPr>
+                <w:rFonts w:ascii="Calibri" w:eastAsia="Times New Roman" w:hAnsi="Calibri" w:cs="Calibri"/>
+                <w:color w:val="000000"/>
+              </w:rPr>
+              <w:t>0.931646</w:t>
+            </w:r>
+          </w:p>
+        </w:tc>
+        <w:tc>
+          <w:tcPr>
+            <w:tcW w:w="0" w:type="auto"/>
+            <w:shd w:val="clear" w:color="auto" w:fill="auto"/>
+            <w:noWrap/>
+            <w:vAlign w:val="bottom"/>
+            <w:hideMark/>
+          </w:tcPr>
+          <w:p>
+            <w:pPr>
+              <w:spacing w:after="0" w:line="240" w:lineRule="auto"/>
+              <w:jc w:val="right"/>
+              <w:rPr>
+                <w:rFonts w:ascii="Calibri" w:eastAsia="Times New Roman" w:hAnsi="Calibri" w:cs="Calibri"/>
+                <w:color w:val="000000"/>
+              </w:rPr>
+            </w:pPr>
+            <w:r>
+              <w:rPr>
+                <w:rFonts w:ascii="Calibri" w:eastAsia="Times New Roman" w:hAnsi="Calibri" w:cs="Calibri"/>
+                <w:color w:val="000000"/>
+              </w:rPr>
+              <w:t>0.950904</w:t>
+            </w:r>
+          </w:p>
+        </w:tc>
+        <w:tc>
+          <w:tcPr>
+            <w:tcW w:w="0" w:type="auto"/>
+            <w:shd w:val="clear" w:color="auto" w:fill="auto"/>
+            <w:noWrap/>
+            <w:vAlign w:val="bottom"/>
+            <w:hideMark/>
+          </w:tcPr>
+          <w:p>
+            <w:pPr>
+              <w:spacing w:after="0" w:line="240" w:lineRule="auto"/>
+              <w:jc w:val="right"/>
+              <w:rPr>
+                <w:rFonts w:ascii="Calibri" w:eastAsia="Times New Roman" w:hAnsi="Calibri" w:cs="Calibri"/>
+                <w:color w:val="000000"/>
+              </w:rPr>
+            </w:pPr>
+            <w:r>
+              <w:rPr>
+                <w:rFonts w:ascii="Calibri" w:eastAsia="Times New Roman" w:hAnsi="Calibri" w:cs="Calibri"/>
+                <w:color w:val="000000"/>
+              </w:rPr>
+              <w:t>0.941176</w:t>
+            </w:r>
+          </w:p>
+        </w:tc>
+        <w:tc>
+          <w:tcPr>
+            <w:tcW w:w="0" w:type="auto"/>
+            <w:shd w:val="clear" w:color="auto" w:fill="auto"/>
+            <w:noWrap/>
+            <w:vAlign w:val="bottom"/>
+            <w:hideMark/>
+          </w:tcPr>
+          <w:p>
+            <w:pPr>
+              <w:spacing w:after="0" w:line="240" w:lineRule="auto"/>
+              <w:jc w:val="right"/>
+              <w:rPr>
+                <w:rFonts w:ascii="Calibri" w:eastAsia="Times New Roman" w:hAnsi="Calibri" w:cs="Calibri"/>
+                <w:color w:val="000000"/>
+              </w:rPr>
+            </w:pPr>
+            <w:r>
+              <w:rPr>
+                <w:rFonts w:ascii="Calibri" w:eastAsia="Times New Roman" w:hAnsi="Calibri" w:cs="Calibri"/>
+                <w:color w:val="000000"/>
+              </w:rPr>
+              <w:t>387</w:t>
+            </w:r>
+          </w:p>
+        </w:tc>
+      </w:tr>
+      <w:tr>
+        <w:trPr>
+          <w:trHeight w:val="369"/>
+        </w:trPr>
+        <w:tc>
+          <w:tcPr>
+            <w:tcW w:w="0" w:type="auto"/>
+            <w:shd w:val="clear" w:color="auto" w:fill="auto"/>
+            <w:noWrap/>
+            <w:vAlign w:val="bottom"/>
+            <w:hideMark/>
+          </w:tcPr>
+          <w:p>
+            <w:pPr>
+              <w:spacing w:after="0" w:line="240" w:lineRule="auto"/>
+              <w:jc w:val="right"/>
+              <w:rPr>
+                <w:rFonts w:ascii="Calibri" w:eastAsia="Times New Roman" w:hAnsi="Calibri" w:cs="Calibri"/>
+                <w:color w:val="000000"/>
+              </w:rPr>
+            </w:pPr>
+            <w:r>
+              <w:rPr>
+                <w:rFonts w:ascii="Calibri" w:eastAsia="Times New Roman" w:hAnsi="Calibri" w:cs="Calibri"/>
+                <w:color w:val="000000"/>
+              </w:rPr>
+              <w:t>1</w:t>
+            </w:r>
+          </w:p>
+        </w:tc>
+        <w:tc>
+          <w:tcPr>
+            <w:tcW w:w="0" w:type="auto"/>
+            <w:shd w:val="clear" w:color="auto" w:fill="auto"/>
+            <w:noWrap/>
+            <w:vAlign w:val="bottom"/>
+            <w:hideMark/>
+          </w:tcPr>
+          <w:p>
+            <w:pPr>
+              <w:spacing w:after="0" w:line="240" w:lineRule="auto"/>
+              <w:jc w:val="right"/>
+              <w:rPr>
+                <w:rFonts w:ascii="Calibri" w:eastAsia="Times New Roman" w:hAnsi="Calibri" w:cs="Calibri"/>
+                <w:color w:val="000000"/>
+              </w:rPr>
+            </w:pPr>
+            <w:r>
+              <w:rPr>
+                <w:rFonts w:ascii="Calibri" w:eastAsia="Times New Roman" w:hAnsi="Calibri" w:cs="Calibri"/>
+                <w:color w:val="000000"/>
+              </w:rPr>
+              <w:t>0.641509</w:t>
+            </w:r>
+          </w:p>
+        </w:tc>
+        <w:tc>
+          <w:tcPr>
+            <w:tcW w:w="0" w:type="auto"/>
+            <w:shd w:val="clear" w:color="auto" w:fill="auto"/>
+            <w:noWrap/>
+            <w:vAlign w:val="bottom"/>
+            <w:hideMark/>
+          </w:tcPr>
+          <w:p>
+            <w:pPr>
+              <w:spacing w:after="0" w:line="240" w:lineRule="auto"/>
+              <w:jc w:val="right"/>
+              <w:rPr>
+                <w:rFonts w:ascii="Calibri" w:eastAsia="Times New Roman" w:hAnsi="Calibri" w:cs="Calibri"/>
+                <w:color w:val="000000"/>
+              </w:rPr>
+            </w:pPr>
+            <w:r>
+              <w:rPr>
+                <w:rFonts w:ascii="Calibri" w:eastAsia="Times New Roman" w:hAnsi="Calibri" w:cs="Calibri"/>
+                <w:color w:val="000000"/>
+              </w:rPr>
+              <w:t>0.557377</w:t>
+            </w:r>
+          </w:p>
+        </w:tc>
+        <w:tc>
+          <w:tcPr>
+            <w:tcW w:w="0" w:type="auto"/>
+            <w:shd w:val="clear" w:color="auto" w:fill="auto"/>
+            <w:noWrap/>
+            <w:vAlign w:val="bottom"/>
+            <w:hideMark/>
+          </w:tcPr>
+          <w:p>
+            <w:pPr>
+              <w:spacing w:after="0" w:line="240" w:lineRule="auto"/>
+              <w:jc w:val="right"/>
+              <w:rPr>
+                <w:rFonts w:ascii="Calibri" w:eastAsia="Times New Roman" w:hAnsi="Calibri" w:cs="Calibri"/>
+                <w:color w:val="000000"/>
+              </w:rPr>
+            </w:pPr>
+            <w:r>
+              <w:rPr>
+                <w:rFonts w:ascii="Calibri" w:eastAsia="Times New Roman" w:hAnsi="Calibri" w:cs="Calibri"/>
+                <w:color w:val="000000"/>
+              </w:rPr>
+              <w:t>0.596491</w:t>
+            </w:r>
+          </w:p>
+        </w:tc>
+        <w:tc>
+          <w:tcPr>
+            <w:tcW w:w="0" w:type="auto"/>
+            <w:shd w:val="clear" w:color="auto" w:fill="auto"/>
+            <w:noWrap/>
+            <w:vAlign w:val="bottom"/>
+            <w:hideMark/>
+          </w:tcPr>
+          <w:p>
+            <w:pPr>
+              <w:spacing w:after="0" w:line="240" w:lineRule="auto"/>
+              <w:jc w:val="right"/>
+              <w:rPr>
+                <w:rFonts w:ascii="Calibri" w:eastAsia="Times New Roman" w:hAnsi="Calibri" w:cs="Calibri"/>
+                <w:color w:val="000000"/>
+              </w:rPr>
+            </w:pPr>
+            <w:r>
+              <w:rPr>
+                <w:rFonts w:ascii="Calibri" w:eastAsia="Times New Roman" w:hAnsi="Calibri" w:cs="Calibri"/>
+                <w:color w:val="000000"/>
+              </w:rPr>
+              <w:t>61</w:t>
+            </w:r>
+          </w:p>
+        </w:tc>
+      </w:tr>
+      <w:tr>
+        <w:trPr>
+          <w:trHeight w:val="369"/>
+        </w:trPr>
+        <w:tc>
+          <w:tcPr>
+            <w:tcW w:w="0" w:type="auto"/>
+            <w:shd w:val="clear" w:color="auto" w:fill="auto"/>
+            <w:noWrap/>
+            <w:vAlign w:val="bottom"/>
+            <w:hideMark/>
+          </w:tcPr>
+          <w:p>
+            <w:pPr>
+              <w:spacing w:after="0" w:line="240" w:lineRule="auto"/>
+              <w:rPr>
+                <w:rFonts w:ascii="Calibri" w:eastAsia="Times New Roman" w:hAnsi="Calibri" w:cs="Calibri"/>
+                <w:color w:val="000000"/>
+              </w:rPr>
+            </w:pPr>
+            <w:r>
+              <w:rPr>
+                <w:rFonts w:ascii="Calibri" w:eastAsia="Times New Roman" w:hAnsi="Calibri" w:cs="Calibri"/>
+                <w:color w:val="000000"/>
+              </w:rPr>
+              <w:t>accuracy</w:t>
+            </w:r>
+          </w:p>
+        </w:tc>
+        <w:tc>
+          <w:tcPr>
+            <w:tcW w:w="0" w:type="auto"/>
+            <w:shd w:val="clear" w:color="auto" w:fill="auto"/>
+            <w:noWrap/>
+            <w:vAlign w:val="bottom"/>
+            <w:hideMark/>
+          </w:tcPr>
+          <w:p>
+            <w:pPr>
+              <w:spacing w:after="0" w:line="240" w:lineRule="auto"/>
+              <w:jc w:val="right"/>
+              <w:rPr>
+                <w:rFonts w:ascii="Calibri" w:eastAsia="Times New Roman" w:hAnsi="Calibri" w:cs="Calibri"/>
+                <w:color w:val="000000"/>
+              </w:rPr>
+            </w:pPr>
+            <w:r>
+              <w:rPr>
+                <w:rFonts w:ascii="Calibri" w:eastAsia="Times New Roman" w:hAnsi="Calibri" w:cs="Calibri"/>
+                <w:color w:val="000000"/>
+              </w:rPr>
+              <w:t>0.897321</w:t>
+            </w:r>
+          </w:p>
+        </w:tc>
+        <w:tc>
+          <w:tcPr>
+            <w:tcW w:w="0" w:type="auto"/>
+            <w:shd w:val="clear" w:color="auto" w:fill="auto"/>
+            <w:noWrap/>
+            <w:vAlign w:val="bottom"/>
+            <w:hideMark/>
+          </w:tcPr>
+          <w:p>
+            <w:pPr>
+              <w:spacing w:after="0" w:line="240" w:lineRule="auto"/>
+              <w:jc w:val="right"/>
+              <w:rPr>
+                <w:rFonts w:ascii="Calibri" w:eastAsia="Times New Roman" w:hAnsi="Calibri" w:cs="Calibri"/>
+                <w:color w:val="000000"/>
+              </w:rPr>
+            </w:pPr>
+            <w:r>
+              <w:rPr>
+                <w:rFonts w:ascii="Calibri" w:eastAsia="Times New Roman" w:hAnsi="Calibri" w:cs="Calibri"/>
+                <w:color w:val="000000"/>
+              </w:rPr>
+              <w:t>0.897321</w:t>
+            </w:r>
+          </w:p>
+        </w:tc>
+        <w:tc>
+          <w:tcPr>
+            <w:tcW w:w="0" w:type="auto"/>
+            <w:shd w:val="clear" w:color="auto" w:fill="auto"/>
+            <w:noWrap/>
+            <w:vAlign w:val="bottom"/>
+            <w:hideMark/>
+          </w:tcPr>
+          <w:p>
+            <w:pPr>
+              <w:spacing w:after="0" w:line="240" w:lineRule="auto"/>
+              <w:jc w:val="right"/>
+              <w:rPr>
+                <w:rFonts w:ascii="Calibri" w:eastAsia="Times New Roman" w:hAnsi="Calibri" w:cs="Calibri"/>
+                <w:color w:val="000000"/>
+              </w:rPr>
+            </w:pPr>
+            <w:r>
+              <w:rPr>
+                <w:rFonts w:ascii="Calibri" w:eastAsia="Times New Roman" w:hAnsi="Calibri" w:cs="Calibri"/>
+                <w:color w:val="000000"/>
+              </w:rPr>
+              <w:t>0.897321</w:t>
+            </w:r>
+          </w:p>
+        </w:tc>
+        <w:tc>
+          <w:tcPr>
+            <w:tcW w:w="0" w:type="auto"/>
+            <w:shd w:val="clear" w:color="auto" w:fill="auto"/>
+            <w:noWrap/>
+            <w:vAlign w:val="bottom"/>
+            <w:hideMark/>
+          </w:tcPr>
+          <w:p>
+            <w:pPr>
+              <w:spacing w:after="0" w:line="240" w:lineRule="auto"/>
+              <w:jc w:val="right"/>
+              <w:rPr>
+                <w:rFonts w:ascii="Calibri" w:eastAsia="Times New Roman" w:hAnsi="Calibri" w:cs="Calibri"/>
+                <w:color w:val="000000"/>
+              </w:rPr>
+            </w:pPr>
+            <w:r>
+              <w:rPr>
+                <w:rFonts w:ascii="Calibri" w:eastAsia="Times New Roman" w:hAnsi="Calibri" w:cs="Calibri"/>
+                <w:color w:val="000000"/>
+              </w:rPr>
+              <w:t>0.897321</w:t>
+            </w:r>
+          </w:p>
+        </w:tc>
+      </w:tr>
+      <w:tr>
+        <w:trPr>
+          <w:trHeight w:val="369"/>
+        </w:trPr>
+        <w:tc>
+          <w:tcPr>
+            <w:tcW w:w="0" w:type="auto"/>
+            <w:shd w:val="clear" w:color="auto" w:fill="auto"/>
+            <w:noWrap/>
+            <w:vAlign w:val="bottom"/>
+            <w:hideMark/>
+          </w:tcPr>
+          <w:p>
+            <w:pPr>
+              <w:spacing w:after="0" w:line="240" w:lineRule="auto"/>
+              <w:rPr>
+                <w:rFonts w:ascii="Calibri" w:eastAsia="Times New Roman" w:hAnsi="Calibri" w:cs="Calibri"/>
+                <w:color w:val="000000"/>
+              </w:rPr>
+            </w:pPr>
+            <w:r>
+              <w:rPr>
+                <w:rFonts w:ascii="Calibri" w:eastAsia="Times New Roman" w:hAnsi="Calibri" w:cs="Calibri"/>
+                <w:color w:val="000000"/>
+              </w:rPr>
+              <w:t>macro avg</w:t>
+            </w:r>
+          </w:p>
+        </w:tc>
+        <w:tc>
+          <w:tcPr>
+            <w:tcW w:w="0" w:type="auto"/>
+            <w:shd w:val="clear" w:color="auto" w:fill="auto"/>
+            <w:noWrap/>
+            <w:vAlign w:val="bottom"/>
+            <w:hideMark/>
+          </w:tcPr>
+          <w:p>
+            <w:pPr>
+              <w:spacing w:after="0" w:line="240" w:lineRule="auto"/>
+              <w:jc w:val="right"/>
+              <w:rPr>
+                <w:rFonts w:ascii="Calibri" w:eastAsia="Times New Roman" w:hAnsi="Calibri" w:cs="Calibri"/>
+                <w:color w:val="000000"/>
+              </w:rPr>
+            </w:pPr>
+            <w:r>
+              <w:rPr>
+                <w:rFonts w:ascii="Calibri" w:eastAsia="Times New Roman" w:hAnsi="Calibri" w:cs="Calibri"/>
+                <w:color w:val="000000"/>
+              </w:rPr>
+              <w:t>0.786578</w:t>
+            </w:r>
+          </w:p>
+        </w:tc>
+        <w:tc>
+          <w:tcPr>
+            <w:tcW w:w="0" w:type="auto"/>
+            <w:shd w:val="clear" w:color="auto" w:fill="auto"/>
+            <w:noWrap/>
+            <w:vAlign w:val="bottom"/>
+            <w:hideMark/>
+          </w:tcPr>
+          <w:p>
+            <w:pPr>
+              <w:spacing w:after="0" w:line="240" w:lineRule="auto"/>
+              <w:jc w:val="right"/>
+              <w:rPr>
+                <w:rFonts w:ascii="Calibri" w:eastAsia="Times New Roman" w:hAnsi="Calibri" w:cs="Calibri"/>
+                <w:color w:val="000000"/>
+              </w:rPr>
+            </w:pPr>
+            <w:r>
+              <w:rPr>
+                <w:rFonts w:ascii="Calibri" w:eastAsia="Times New Roman" w:hAnsi="Calibri" w:cs="Calibri"/>
+                <w:color w:val="000000"/>
+              </w:rPr>
+              <w:t>0.754141</w:t>
+            </w:r>
+          </w:p>
+        </w:tc>
+        <w:tc>
+          <w:tcPr>
+            <w:tcW w:w="0" w:type="auto"/>
+            <w:shd w:val="clear" w:color="auto" w:fill="auto"/>
+            <w:noWrap/>
+            <w:vAlign w:val="bottom"/>
+            <w:hideMark/>
+          </w:tcPr>
+          <w:p>
+            <w:pPr>
+              <w:spacing w:after="0" w:line="240" w:lineRule="auto"/>
+              <w:jc w:val="right"/>
+              <w:rPr>
+                <w:rFonts w:ascii="Calibri" w:eastAsia="Times New Roman" w:hAnsi="Calibri" w:cs="Calibri"/>
+                <w:color w:val="000000"/>
+              </w:rPr>
+            </w:pPr>
+            <w:r>
+              <w:rPr>
+                <w:rFonts w:ascii="Calibri" w:eastAsia="Times New Roman" w:hAnsi="Calibri" w:cs="Calibri"/>
+                <w:color w:val="000000"/>
+              </w:rPr>
+              <w:t>0.768834</w:t>
+            </w:r>
+          </w:p>
+        </w:tc>
+        <w:tc>
+          <w:tcPr>
+            <w:tcW w:w="0" w:type="auto"/>
+            <w:shd w:val="clear" w:color="auto" w:fill="auto"/>
+            <w:noWrap/>
+            <w:vAlign w:val="bottom"/>
+            <w:hideMark/>
+          </w:tcPr>
+          <w:p>
+            <w:pPr>
+              <w:spacing w:after="0" w:line="240" w:lineRule="auto"/>
+              <w:jc w:val="right"/>
+              <w:rPr>
+                <w:rFonts w:ascii="Calibri" w:eastAsia="Times New Roman" w:hAnsi="Calibri" w:cs="Calibri"/>
+                <w:color w:val="000000"/>
+              </w:rPr>
+            </w:pPr>
+            <w:r>
+              <w:rPr>
+                <w:rFonts w:ascii="Calibri" w:eastAsia="Times New Roman" w:hAnsi="Calibri" w:cs="Calibri"/>
+                <w:color w:val="000000"/>
+              </w:rPr>
+              <w:t>448</w:t>
+            </w:r>
+          </w:p>
+        </w:tc>
+      </w:tr>
+      <w:tr>
+        <w:trPr>
+          <w:trHeight w:val="369"/>
+        </w:trPr>
+        <w:tc>
+          <w:tcPr>
+            <w:tcW w:w="0" w:type="auto"/>
+            <w:shd w:val="clear" w:color="auto" w:fill="auto"/>
+            <w:noWrap/>
+            <w:vAlign w:val="bottom"/>
+            <w:hideMark/>
+          </w:tcPr>
+          <w:p>
+            <w:pPr>
+              <w:spacing w:after="0" w:line="240" w:lineRule="auto"/>
+              <w:rPr>
+                <w:rFonts w:ascii="Calibri" w:eastAsia="Times New Roman" w:hAnsi="Calibri" w:cs="Calibri"/>
+                <w:color w:val="000000"/>
+              </w:rPr>
+            </w:pPr>
+            <w:r>
+              <w:rPr>
+                <w:rFonts w:ascii="Calibri" w:eastAsia="Times New Roman" w:hAnsi="Calibri" w:cs="Calibri"/>
+                <w:color w:val="000000"/>
+              </w:rPr>
+              <w:t>weighted avg</w:t>
+            </w:r>
+          </w:p>
+        </w:tc>
+        <w:tc>
+          <w:tcPr>
+            <w:tcW w:w="0" w:type="auto"/>
+            <w:shd w:val="clear" w:color="auto" w:fill="auto"/>
+            <w:noWrap/>
+            <w:vAlign w:val="bottom"/>
+            <w:hideMark/>
+          </w:tcPr>
+          <w:p>
+            <w:pPr>
+              <w:spacing w:after="0" w:line="240" w:lineRule="auto"/>
+              <w:jc w:val="right"/>
+              <w:rPr>
+                <w:rFonts w:ascii="Calibri" w:eastAsia="Times New Roman" w:hAnsi="Calibri" w:cs="Calibri"/>
+                <w:color w:val="000000"/>
+              </w:rPr>
+            </w:pPr>
+            <w:r>
+              <w:rPr>
+                <w:rFonts w:ascii="Calibri" w:eastAsia="Times New Roman" w:hAnsi="Calibri" w:cs="Calibri"/>
+                <w:color w:val="000000"/>
+              </w:rPr>
+              <w:t>0.89214</w:t>
+            </w:r>
+          </w:p>
+        </w:tc>
+        <w:tc>
+          <w:tcPr>
+            <w:tcW w:w="0" w:type="auto"/>
+            <w:shd w:val="clear" w:color="auto" w:fill="auto"/>
+            <w:noWrap/>
+            <w:vAlign w:val="bottom"/>
+            <w:hideMark/>
+          </w:tcPr>
+          <w:p>
+            <w:pPr>
+              <w:spacing w:after="0" w:line="240" w:lineRule="auto"/>
+              <w:jc w:val="right"/>
+              <w:rPr>
+                <w:rFonts w:ascii="Calibri" w:eastAsia="Times New Roman" w:hAnsi="Calibri" w:cs="Calibri"/>
+                <w:color w:val="000000"/>
+              </w:rPr>
+            </w:pPr>
+            <w:r>
+              <w:rPr>
+                <w:rFonts w:ascii="Calibri" w:eastAsia="Times New Roman" w:hAnsi="Calibri" w:cs="Calibri"/>
+                <w:color w:val="000000"/>
+              </w:rPr>
+              <w:t>0.897321</w:t>
+            </w:r>
+          </w:p>
+        </w:tc>
+        <w:tc>
+          <w:tcPr>
+            <w:tcW w:w="0" w:type="auto"/>
+            <w:shd w:val="clear" w:color="auto" w:fill="auto"/>
+            <w:noWrap/>
+            <w:vAlign w:val="bottom"/>
+            <w:hideMark/>
+          </w:tcPr>
+          <w:p>
+            <w:pPr>
+              <w:spacing w:after="0" w:line="240" w:lineRule="auto"/>
+              <w:jc w:val="right"/>
+              <w:rPr>
+                <w:rFonts w:ascii="Calibri" w:eastAsia="Times New Roman" w:hAnsi="Calibri" w:cs="Calibri"/>
+                <w:color w:val="000000"/>
+              </w:rPr>
+            </w:pPr>
+            <w:r>
+              <w:rPr>
+                <w:rFonts w:ascii="Calibri" w:eastAsia="Times New Roman" w:hAnsi="Calibri" w:cs="Calibri"/>
+                <w:color w:val="000000"/>
+              </w:rPr>
+              <w:t>0.894244</w:t>
+            </w:r>
+          </w:p>
+        </w:tc>
+        <w:tc>
+          <w:tcPr>
+            <w:tcW w:w="0" w:type="auto"/>
+            <w:shd w:val="clear" w:color="auto" w:fill="auto"/>
+            <w:noWrap/>
+            <w:vAlign w:val="bottom"/>
+            <w:hideMark/>
+          </w:tcPr>
+          <w:p>
+            <w:pPr>
+              <w:spacing w:after="0" w:line="240" w:lineRule="auto"/>
+              <w:jc w:val="right"/>
+              <w:rPr>
+                <w:rFonts w:ascii="Calibri" w:eastAsia="Times New Roman" w:hAnsi="Calibri" w:cs="Calibri"/>
+                <w:color w:val="000000"/>
+              </w:rPr>
+            </w:pPr>
+            <w:r>
+              <w:rPr>
+                <w:rFonts w:ascii="Calibri" w:eastAsia="Times New Roman" w:hAnsi="Calibri" w:cs="Calibri"/>
+                <w:color w:val="000000"/>
+              </w:rPr>
+              <w:t>448</w:t>
+            </w:r>
+          </w:p>
+        </w:tc>
+      </w:tr>
+    </w:tbl>
+    <w:p>
+      <w:pPr>
+        <w:pStyle w:val="ListParagraph"/>
+        <w:spacing w:line="240" w:lineRule="auto"/>
+        <w:ind w:left="2340"/>
+        <w:jc w:val="both"/>
+        <w:rPr>
+          <w:rFonts w:cstheme="minorHAnsi"/>
+          <w:sz w:val="24"/>
+          <w:szCs w:val="24"/>
+        </w:rPr>
+      </w:pPr>
+    </w:p>
+    <w:p>
+      <w:pPr>
+        <w:pStyle w:val="ListParagraph"/>
+        <w:spacing w:line="240" w:lineRule="auto"/>
+        <w:ind w:left="2340"/>
+        <w:jc w:val="both"/>
+        <w:rPr>
+          <w:rFonts w:cstheme="minorHAnsi"/>
+          <w:sz w:val="24"/>
+          <w:szCs w:val="24"/>
+        </w:rPr>
+      </w:pPr>
+    </w:p>
+    <w:p>
+      <w:pPr>
+        <w:spacing w:line="240" w:lineRule="auto"/>
+        <w:ind w:left="720" w:firstLine="720"/>
+        <w:jc w:val="both"/>
+        <w:rPr>
+          <w:rFonts w:ascii="Consolas" w:hAnsi="Consolas" w:cstheme="minorHAnsi"/>
+          <w:sz w:val="20"/>
+          <w:szCs w:val="20"/>
+        </w:rPr>
+      </w:pPr>
+      <w:r>
+        <w:rPr>
+          <w:rFonts w:ascii="Consolas" w:hAnsi="Consolas" w:cstheme="minorHAnsi"/>
+          <w:sz w:val="20"/>
+          <w:szCs w:val="20"/>
+        </w:rPr>
+        <w:lastRenderedPageBreak/>
+        <w:t xml:space="preserve">Model Analysis: </w:t>
+      </w:r>
+    </w:p>
+    <w:p>
+      <w:pPr>
+        <w:pStyle w:val="ListParagraph"/>
+        <w:numPr>
+          <w:ilvl w:val="2"/>
+          <w:numId w:val="15"/>
+        </w:numPr>
+        <w:spacing w:line="240" w:lineRule="auto"/>
+        <w:jc w:val="both"/>
+        <w:rPr>
+          <w:rFonts w:ascii="Consolas" w:hAnsi="Consolas" w:cstheme="minorHAnsi"/>
+          <w:sz w:val="20"/>
+          <w:szCs w:val="20"/>
+        </w:rPr>
+      </w:pPr>
+      <w:r>
+        <w:rPr>
+          <w:rFonts w:ascii="Consolas" w:hAnsi="Consolas" w:cstheme="minorHAnsi"/>
+          <w:sz w:val="20"/>
+          <w:szCs w:val="20"/>
+        </w:rPr>
+        <w:t>KNN performance was very low with an accuracy of 72%</w:t>
+      </w:r>
+    </w:p>
+    <w:p>
+      <w:pPr>
+        <w:pStyle w:val="ListParagraph"/>
+        <w:spacing w:line="240" w:lineRule="auto"/>
+        <w:ind w:left="2340"/>
+        <w:jc w:val="both"/>
+        <w:rPr>
+          <w:rFonts w:ascii="Consolas" w:hAnsi="Consolas" w:cstheme="minorHAnsi"/>
+          <w:sz w:val="20"/>
+          <w:szCs w:val="20"/>
+        </w:rPr>
+      </w:pPr>
+    </w:p>
+    <w:p>
+      <w:pPr>
+        <w:pStyle w:val="ListParagraph"/>
+        <w:numPr>
+          <w:ilvl w:val="2"/>
+          <w:numId w:val="15"/>
+        </w:numPr>
+        <w:spacing w:line="240" w:lineRule="auto"/>
+        <w:jc w:val="both"/>
+        <w:rPr>
+          <w:rFonts w:ascii="Consolas" w:hAnsi="Consolas" w:cstheme="minorHAnsi"/>
+          <w:sz w:val="20"/>
+          <w:szCs w:val="20"/>
+        </w:rPr>
+      </w:pPr>
+      <w:r>
+        <w:rPr>
+          <w:rFonts w:ascii="Consolas" w:hAnsi="Consolas" w:cstheme="minorHAnsi"/>
+          <w:sz w:val="20"/>
+          <w:szCs w:val="20"/>
+        </w:rPr>
+        <w:t xml:space="preserve">Decision Tree Classifier gave an accuracy of 85%  </w:t>
+      </w:r>
+    </w:p>
+    <w:p>
+      <w:pPr>
+        <w:pStyle w:val="ListParagraph"/>
+        <w:rPr>
+          <w:rFonts w:ascii="Consolas" w:hAnsi="Consolas" w:cstheme="minorHAnsi"/>
+          <w:sz w:val="20"/>
+          <w:szCs w:val="20"/>
+        </w:rPr>
+      </w:pPr>
+    </w:p>
+    <w:p>
+      <w:pPr>
+        <w:pStyle w:val="ListParagraph"/>
+        <w:numPr>
+          <w:ilvl w:val="2"/>
+          <w:numId w:val="15"/>
+        </w:numPr>
+        <w:spacing w:line="240" w:lineRule="auto"/>
+        <w:jc w:val="both"/>
+        <w:rPr>
+          <w:rFonts w:ascii="Consolas" w:hAnsi="Consolas" w:cstheme="minorHAnsi"/>
+          <w:sz w:val="20"/>
+          <w:szCs w:val="20"/>
+        </w:rPr>
+      </w:pPr>
+      <w:r>
+        <w:rPr>
+          <w:rFonts w:ascii="Consolas" w:hAnsi="Consolas" w:cstheme="minorHAnsi"/>
+          <w:sz w:val="20"/>
+          <w:szCs w:val="20"/>
+        </w:rPr>
+        <w:t>Random Forest Classifier performed well with an accuracy of 88% higher than other models</w:t>
+      </w:r>
+    </w:p>
+    <w:p>
+      <w:pPr>
+        <w:pStyle w:val="ListParagraph"/>
+        <w:spacing w:line="240" w:lineRule="auto"/>
+        <w:ind w:left="2340"/>
+        <w:jc w:val="both"/>
+        <w:rPr>
+          <w:rFonts w:cstheme="minorHAnsi"/>
+          <w:sz w:val="24"/>
+          <w:szCs w:val="24"/>
         </w:rPr>
       </w:pPr>
     </w:p>
@@ -2248,7 +4332,7 @@
           <w:sz w:val="24"/>
           <w:szCs w:val="24"/>
         </w:rPr>
-        <w:t>Challenges: -</w:t>
+        <w:t>Risks: -</w:t>
       </w:r>
     </w:p>
     <w:p>
@@ -2272,7 +4356,7 @@
           <w:sz w:val="20"/>
           <w:szCs w:val="20"/>
         </w:rPr>
-        <w:t>If the outlier is detected, deciding how to address it will be a tricky problem for the project.</w:t>
+        <w:t>Although product and consumer purchase histories are supplied, basing research on them may be problematic. We must give analysis for customer and product relationships based on purchase history to see whether there is a pattern of growing or declining buy rates over time.</w:t>
       </w:r>
     </w:p>
     <w:p>
@@ -2296,7 +4380,7 @@
           <w:sz w:val="20"/>
           <w:szCs w:val="20"/>
         </w:rPr>
-        <w:t>Customer survey information for campaign response does not include historical information older than two years, resulting in a smaller dataset and the inability to use data-hungry algorithms to understand correlations.</w:t>
+        <w:t xml:space="preserve">Income categories are significant for analyzing client purchasing power and how it relates to various product kinds. However, there is always the risk that the information is incorrectly provided, as many surveys may contain incorrect or missing data. </w:t>
       </w:r>
     </w:p>
     <w:p>
@@ -2320,23 +4404,48 @@
           <w:sz w:val="20"/>
           <w:szCs w:val="20"/>
         </w:rPr>
-        <w:t xml:space="preserve">The data does not provide information to determine if any currently available product should be priced higher or lower </w:t>
-      </w:r>
-      <w:r>
-        <w:rPr>
-          <w:rFonts w:ascii="Consolas" w:hAnsi="Consolas" w:cstheme="minorHAnsi"/>
-          <w:sz w:val="20"/>
-          <w:szCs w:val="20"/>
-        </w:rPr>
-        <w:t>to</w:t>
-      </w:r>
-      <w:r>
-        <w:rPr>
-          <w:rFonts w:ascii="Consolas" w:hAnsi="Consolas" w:cstheme="minorHAnsi"/>
-          <w:sz w:val="20"/>
-          <w:szCs w:val="20"/>
-        </w:rPr>
-        <w:t xml:space="preserve"> boost profit margins or sales volume.</w:t>
+        <w:t>Future campaigns require analysis to improve sales and profit for the organization, and if the predictability of the model is low, the organization may incur heavy losses.</w:t>
+      </w:r>
+    </w:p>
+    <w:p>
+      <w:pPr>
+        <w:pStyle w:val="ListParagraph"/>
+        <w:spacing w:line="240" w:lineRule="auto"/>
+        <w:ind w:left="2340"/>
+        <w:jc w:val="both"/>
+        <w:rPr>
+          <w:rFonts w:ascii="Consolas" w:hAnsi="Consolas" w:cstheme="minorHAnsi"/>
+          <w:sz w:val="20"/>
+          <w:szCs w:val="20"/>
+        </w:rPr>
+      </w:pPr>
+    </w:p>
+    <w:p>
+      <w:pPr>
+        <w:pStyle w:val="ListParagraph"/>
+        <w:numPr>
+          <w:ilvl w:val="1"/>
+          <w:numId w:val="8"/>
+        </w:numPr>
+        <w:spacing w:line="240" w:lineRule="auto"/>
+        <w:jc w:val="both"/>
+        <w:rPr>
+          <w:rFonts w:cstheme="minorHAnsi"/>
+          <w:b/>
+          <w:bCs/>
+          <w:sz w:val="24"/>
+          <w:szCs w:val="24"/>
+        </w:rPr>
+      </w:pPr>
+      <w:r>
+        <w:rPr>
+          <w:rFonts w:cstheme="minorHAnsi"/>
+          <w:b/>
+          <w:bCs/>
+          <w:sz w:val="24"/>
+          <w:szCs w:val="24"/>
+        </w:rPr>
+        <w:t>Challenges: -</w:t>
       </w:r>
     </w:p>
     <w:p>
@@ -2360,7 +4469,7 @@
           <w:sz w:val="20"/>
           <w:szCs w:val="20"/>
         </w:rPr>
-        <w:t>Income contains a few empty records that need to be cleaned up before it can be used.</w:t>
+        <w:t>Customer survey information for campaign response does not include historical information older than two years, resulting in a smaller dataset and the inability to use data-hungry algorithms to understand correlations.</w:t>
       </w:r>
     </w:p>
     <w:p>
@@ -2384,6 +4493,46 @@
           <w:sz w:val="20"/>
           <w:szCs w:val="20"/>
         </w:rPr>
+        <w:t xml:space="preserve">The data does not provide information to determine if any currently available product should be priced higher or lower </w:t>
+      </w:r>
+      <w:r>
+        <w:rPr>
+          <w:rFonts w:ascii="Consolas" w:hAnsi="Consolas" w:cstheme="minorHAnsi"/>
+          <w:sz w:val="20"/>
+          <w:szCs w:val="20"/>
+        </w:rPr>
+        <w:t>to</w:t>
+      </w:r>
+      <w:r>
+        <w:rPr>
+          <w:rFonts w:ascii="Consolas" w:hAnsi="Consolas" w:cstheme="minorHAnsi"/>
+          <w:sz w:val="20"/>
+          <w:szCs w:val="20"/>
+        </w:rPr>
+        <w:t xml:space="preserve"> boost profit margins or sales volume.</w:t>
+      </w:r>
+    </w:p>
+    <w:p>
+      <w:pPr>
+        <w:pStyle w:val="ListParagraph"/>
+        <w:numPr>
+          <w:ilvl w:val="2"/>
+          <w:numId w:val="8"/>
+        </w:numPr>
+        <w:spacing w:line="240" w:lineRule="auto"/>
+        <w:jc w:val="both"/>
+        <w:rPr>
+          <w:rFonts w:ascii="Consolas" w:hAnsi="Consolas" w:cstheme="minorHAnsi"/>
+          <w:sz w:val="20"/>
+          <w:szCs w:val="20"/>
+        </w:rPr>
+      </w:pPr>
+      <w:r>
+        <w:rPr>
+          <w:rFonts w:ascii="Consolas" w:hAnsi="Consolas" w:cstheme="minorHAnsi"/>
+          <w:sz w:val="20"/>
+          <w:szCs w:val="20"/>
+        </w:rPr>
         <w:t>Product bundling, based on the data provided, can we determine what kind of items offered for purchase are more likely to be purchased together?</w:t>
       </w:r>
     </w:p>
@@ -2410,20 +4559,20 @@
         <w:spacing w:line="240" w:lineRule="auto"/>
         <w:jc w:val="both"/>
         <w:rPr>
-          <w:rFonts w:ascii="Consolas" w:hAnsi="Consolas" w:cstheme="minorHAnsi"/>
+          <w:rFonts w:cstheme="minorHAnsi"/>
           <w:b/>
           <w:bCs/>
-          <w:sz w:val="20"/>
-          <w:szCs w:val="20"/>
-        </w:rPr>
-      </w:pPr>
-      <w:r>
-        <w:rPr>
-          <w:rFonts w:ascii="Consolas" w:hAnsi="Consolas" w:cstheme="minorHAnsi"/>
+          <w:sz w:val="24"/>
+          <w:szCs w:val="24"/>
+        </w:rPr>
+      </w:pPr>
+      <w:r>
+        <w:rPr>
+          <w:rFonts w:cstheme="minorHAnsi"/>
           <w:b/>
           <w:bCs/>
-          <w:sz w:val="20"/>
-          <w:szCs w:val="20"/>
+          <w:sz w:val="24"/>
+          <w:szCs w:val="24"/>
         </w:rPr>
         <w:t>Completion Plan :-</w:t>
       </w:r>
@@ -2863,8 +5012,7 @@
           <w:szCs w:val="20"/>
         </w:rPr>
       </w:pPr>
-      <w:hyperlink r:id="rId14" w:anchor=":~:text=Scikit%20learn%20Classification%201%20A%20classification%20is%20a,classes%20and%20sorting%20these%20classes%20into%20different%20categories." w:history="1">
-        <w:proofErr w:type="spellStart"/>
+      <w:hyperlink r:id="rId21" w:anchor=":~:text=Scikit%20learn%20Classification%201%20A%20classification%20is%20a,classes%20and%20sorting%20these%20classes%20into%20different%20categories." w:history="1">
         <w:r>
           <w:rPr>
             <w:rStyle w:val="Hyperlink"/>
@@ -2872,9 +5020,26 @@
             <w:sz w:val="20"/>
             <w:szCs w:val="20"/>
           </w:rPr>
-          <w:t>SKLearn</w:t>
+          <w:t>SKLearn - Classification</w:t>
         </w:r>
-        <w:proofErr w:type="spellEnd"/>
+      </w:hyperlink>
+    </w:p>
+    <w:p>
+      <w:pPr>
+        <w:pStyle w:val="ListParagraph"/>
+        <w:numPr>
+          <w:ilvl w:val="2"/>
+          <w:numId w:val="8"/>
+        </w:numPr>
+        <w:spacing w:line="240" w:lineRule="auto"/>
+        <w:jc w:val="both"/>
+        <w:rPr>
+          <w:rFonts w:ascii="Consolas" w:hAnsi="Consolas" w:cstheme="minorHAnsi"/>
+          <w:sz w:val="20"/>
+          <w:szCs w:val="20"/>
+        </w:rPr>
+      </w:pPr>
+      <w:hyperlink r:id="rId22" w:history="1">
         <w:r>
           <w:rPr>
             <w:rStyle w:val="Hyperlink"/>
@@ -2882,7 +5047,7 @@
             <w:sz w:val="20"/>
             <w:szCs w:val="20"/>
           </w:rPr>
-          <w:t xml:space="preserve"> - Classification</w:t>
+          <w:t>SKLearn - KNeighborsClassifier</w:t>
         </w:r>
       </w:hyperlink>
     </w:p>
@@ -2901,8 +5066,7 @@
           <w:szCs w:val="20"/>
         </w:rPr>
       </w:pPr>
-      <w:hyperlink r:id="rId15" w:history="1">
-        <w:proofErr w:type="spellStart"/>
+      <w:hyperlink r:id="rId23" w:history="1">
         <w:r>
           <w:rPr>
             <w:rStyle w:val="Hyperlink"/>
@@ -2910,9 +5074,26 @@
             <w:sz w:val="20"/>
             <w:szCs w:val="20"/>
           </w:rPr>
-          <w:t>SKLearn</w:t>
+          <w:t>SKLearn - Decision Tree Classifier</w:t>
         </w:r>
-        <w:proofErr w:type="spellEnd"/>
+      </w:hyperlink>
+    </w:p>
+    <w:p>
+      <w:pPr>
+        <w:pStyle w:val="ListParagraph"/>
+        <w:numPr>
+          <w:ilvl w:val="2"/>
+          <w:numId w:val="8"/>
+        </w:numPr>
+        <w:spacing w:line="240" w:lineRule="auto"/>
+        <w:jc w:val="both"/>
+        <w:rPr>
+          <w:rFonts w:ascii="Consolas" w:hAnsi="Consolas" w:cstheme="minorHAnsi"/>
+          <w:sz w:val="20"/>
+          <w:szCs w:val="20"/>
+        </w:rPr>
+      </w:pPr>
+      <w:hyperlink r:id="rId24" w:history="1">
         <w:r>
           <w:rPr>
             <w:rStyle w:val="Hyperlink"/>
@@ -2920,19 +5101,8 @@
             <w:sz w:val="20"/>
             <w:szCs w:val="20"/>
           </w:rPr>
-          <w:t xml:space="preserve"> - </w:t>
+          <w:t>SKLearn - Random Forest Classifier</w:t>
         </w:r>
-        <w:proofErr w:type="spellStart"/>
-        <w:r>
-          <w:rPr>
-            <w:rStyle w:val="Hyperlink"/>
-            <w:rFonts w:ascii="Consolas" w:hAnsi="Consolas" w:cstheme="minorHAnsi"/>
-            <w:sz w:val="20"/>
-            <w:szCs w:val="20"/>
-          </w:rPr>
-          <w:t>KNeighborsClassifier</w:t>
-        </w:r>
-        <w:proofErr w:type="spellEnd"/>
       </w:hyperlink>
     </w:p>
     <w:p>
@@ -2950,83 +5120,7 @@
           <w:szCs w:val="20"/>
         </w:rPr>
       </w:pPr>
-      <w:hyperlink r:id="rId16" w:history="1">
-        <w:proofErr w:type="spellStart"/>
-        <w:r>
-          <w:rPr>
-            <w:rStyle w:val="Hyperlink"/>
-            <w:rFonts w:ascii="Consolas" w:hAnsi="Consolas" w:cstheme="minorHAnsi"/>
-            <w:sz w:val="20"/>
-            <w:szCs w:val="20"/>
-          </w:rPr>
-          <w:t>SKLearn</w:t>
-        </w:r>
-        <w:proofErr w:type="spellEnd"/>
-        <w:r>
-          <w:rPr>
-            <w:rStyle w:val="Hyperlink"/>
-            <w:rFonts w:ascii="Consolas" w:hAnsi="Consolas" w:cstheme="minorHAnsi"/>
-            <w:sz w:val="20"/>
-            <w:szCs w:val="20"/>
-          </w:rPr>
-          <w:t xml:space="preserve"> - Decision Tree Classifier</w:t>
-        </w:r>
-      </w:hyperlink>
-    </w:p>
-    <w:p>
-      <w:pPr>
-        <w:pStyle w:val="ListParagraph"/>
-        <w:numPr>
-          <w:ilvl w:val="2"/>
-          <w:numId w:val="8"/>
-        </w:numPr>
-        <w:spacing w:line="240" w:lineRule="auto"/>
-        <w:jc w:val="both"/>
-        <w:rPr>
-          <w:rFonts w:ascii="Consolas" w:hAnsi="Consolas" w:cstheme="minorHAnsi"/>
-          <w:sz w:val="20"/>
-          <w:szCs w:val="20"/>
-        </w:rPr>
-      </w:pPr>
-      <w:hyperlink r:id="rId17" w:history="1">
-        <w:proofErr w:type="spellStart"/>
-        <w:r>
-          <w:rPr>
-            <w:rStyle w:val="Hyperlink"/>
-            <w:rFonts w:ascii="Consolas" w:hAnsi="Consolas" w:cstheme="minorHAnsi"/>
-            <w:sz w:val="20"/>
-            <w:szCs w:val="20"/>
-          </w:rPr>
-          <w:t>SKLearn</w:t>
-        </w:r>
-        <w:proofErr w:type="spellEnd"/>
-        <w:r>
-          <w:rPr>
-            <w:rStyle w:val="Hyperlink"/>
-            <w:rFonts w:ascii="Consolas" w:hAnsi="Consolas" w:cstheme="minorHAnsi"/>
-            <w:sz w:val="20"/>
-            <w:szCs w:val="20"/>
-          </w:rPr>
-          <w:t xml:space="preserve"> - Random Forest Classifier</w:t>
-        </w:r>
-      </w:hyperlink>
-    </w:p>
-    <w:p>
-      <w:pPr>
-        <w:pStyle w:val="ListParagraph"/>
-        <w:numPr>
-          <w:ilvl w:val="2"/>
-          <w:numId w:val="8"/>
-        </w:numPr>
-        <w:spacing w:line="240" w:lineRule="auto"/>
-        <w:jc w:val="both"/>
-        <w:rPr>
-          <w:rFonts w:ascii="Consolas" w:hAnsi="Consolas" w:cstheme="minorHAnsi"/>
-          <w:sz w:val="20"/>
-          <w:szCs w:val="20"/>
-        </w:rPr>
-      </w:pPr>
-      <w:hyperlink r:id="rId18" w:history="1">
+      <w:hyperlink r:id="rId25" w:history="1">
         <w:r>
           <w:rPr>
             <w:rStyle w:val="Hyperlink"/>
@@ -3153,6 +5247,205 @@
     </w:lvl>
   </w:abstractNum>
   <w:abstractNum w:abstractNumId="1" w15:restartNumberingAfterBreak="0">
+    <w:nsid w:val="1446031F"/>
+    <w:multiLevelType w:val="hybridMultilevel"/>
+    <w:tmpl w:val="DC008F24"/>
+    <w:lvl w:ilvl="0" w:tplc="40090013">
+      <w:start w:val="1"/>
+      <w:numFmt w:val="upperRoman"/>
+      <w:lvlText w:val="%1."/>
+      <w:lvlJc w:val="right"/>
+      <w:pPr>
+        <w:ind w:left="3060" w:hanging="360"/>
+      </w:pPr>
+    </w:lvl>
+    <w:lvl w:ilvl="1" w:tplc="40090019" w:tentative="1">
+      <w:start w:val="1"/>
+      <w:numFmt w:val="lowerLetter"/>
+      <w:lvlText w:val="%2."/>
+      <w:lvlJc w:val="left"/>
+      <w:pPr>
+        <w:ind w:left="3780" w:hanging="360"/>
+      </w:pPr>
+    </w:lvl>
+    <w:lvl w:ilvl="2" w:tplc="4009001B" w:tentative="1">
+      <w:start w:val="1"/>
+      <w:numFmt w:val="lowerRoman"/>
+      <w:lvlText w:val="%3."/>
+      <w:lvlJc w:val="right"/>
+      <w:pPr>
+        <w:ind w:left="4500" w:hanging="180"/>
+      </w:pPr>
+    </w:lvl>
+    <w:lvl w:ilvl="3" w:tplc="4009000F" w:tentative="1">
+      <w:start w:val="1"/>
+      <w:numFmt w:val="decimal"/>
+      <w:lvlText w:val="%4."/>
+      <w:lvlJc w:val="left"/>
+      <w:pPr>
+        <w:ind w:left="5220" w:hanging="360"/>
+      </w:pPr>
+    </w:lvl>
+    <w:lvl w:ilvl="4" w:tplc="40090019" w:tentative="1">
+      <w:start w:val="1"/>
+      <w:numFmt w:val="lowerLetter"/>
+      <w:lvlText w:val="%5."/>
+      <w:lvlJc w:val="left"/>
+      <w:pPr>
+        <w:ind w:left="5940" w:hanging="360"/>
+      </w:pPr>
+    </w:lvl>
+    <w:lvl w:ilvl="5" w:tplc="4009001B" w:tentative="1">
+      <w:start w:val="1"/>
+      <w:numFmt w:val="lowerRoman"/>
+      <w:lvlText w:val="%6."/>
+      <w:lvlJc w:val="right"/>
+      <w:pPr>
+        <w:ind w:left="6660" w:hanging="180"/>
+      </w:pPr>
+    </w:lvl>
+    <w:lvl w:ilvl="6" w:tplc="4009000F" w:tentative="1">
+      <w:start w:val="1"/>
+      <w:numFmt w:val="decimal"/>
+      <w:lvlText w:val="%7."/>
+      <w:lvlJc w:val="left"/>
+      <w:pPr>
+        <w:ind w:left="7380" w:hanging="360"/>
+      </w:pPr>
+    </w:lvl>
+    <w:lvl w:ilvl="7" w:tplc="40090019" w:tentative="1">
+      <w:start w:val="1"/>
+      <w:numFmt w:val="lowerLetter"/>
+      <w:lvlText w:val="%8."/>
+      <w:lvlJc w:val="left"/>
+      <w:pPr>
+        <w:ind w:left="8100" w:hanging="360"/>
+      </w:pPr>
+    </w:lvl>
+    <w:lvl w:ilvl="8" w:tplc="4009001B" w:tentative="1">
+      <w:start w:val="1"/>
+      <w:numFmt w:val="lowerRoman"/>
+      <w:lvlText w:val="%9."/>
+      <w:lvlJc w:val="right"/>
+      <w:pPr>
+        <w:ind w:left="8820" w:hanging="180"/>
+      </w:pPr>
+    </w:lvl>
+  </w:abstractNum>
+  <w:abstractNum w:abstractNumId="2" w15:restartNumberingAfterBreak="0">
+    <w:nsid w:val="24BC0920"/>
+    <w:multiLevelType w:val="hybridMultilevel"/>
+    <w:tmpl w:val="886AE5DE"/>
+    <w:lvl w:ilvl="0" w:tplc="40090001">
+      <w:start w:val="1"/>
+      <w:numFmt w:val="bullet"/>
+      <w:lvlText w:val=""/>
+      <w:lvlJc w:val="left"/>
+      <w:pPr>
+        <w:ind w:left="720" w:hanging="360"/>
+      </w:pPr>
+      <w:rPr>
+        <w:rFonts w:ascii="Symbol" w:hAnsi="Symbol" w:hint="default"/>
+      </w:rPr>
+    </w:lvl>
+    <w:lvl w:ilvl="1" w:tplc="40090003" w:tentative="1">
+      <w:start w:val="1"/>
+      <w:numFmt w:val="bullet"/>
+      <w:lvlText w:val="o"/>
+      <w:lvlJc w:val="left"/>
+      <w:pPr>
+        <w:ind w:left="1440" w:hanging="360"/>
+      </w:pPr>
+      <w:rPr>
+        <w:rFonts w:ascii="Courier New" w:hAnsi="Courier New" w:cs="Courier New" w:hint="default"/>
+      </w:rPr>
+    </w:lvl>
+    <w:lvl w:ilvl="2" w:tplc="40090005">
+      <w:start w:val="1"/>
+      <w:numFmt w:val="bullet"/>
+      <w:lvlText w:val=""/>
+      <w:lvlJc w:val="left"/>
+      <w:pPr>
+        <w:ind w:left="2160" w:hanging="360"/>
+      </w:pPr>
+      <w:rPr>
+        <w:rFonts w:ascii="Wingdings" w:hAnsi="Wingdings" w:hint="default"/>
+      </w:rPr>
+    </w:lvl>
+    <w:lvl w:ilvl="3" w:tplc="40090001" w:tentative="1">
+      <w:start w:val="1"/>
+      <w:numFmt w:val="bullet"/>
+      <w:lvlText w:val=""/>
+      <w:lvlJc w:val="left"/>
+      <w:pPr>
+        <w:ind w:left="2880" w:hanging="360"/>
+      </w:pPr>
+      <w:rPr>
+        <w:rFonts w:ascii="Symbol" w:hAnsi="Symbol" w:hint="default"/>
+      </w:rPr>
+    </w:lvl>
+    <w:lvl w:ilvl="4" w:tplc="40090003" w:tentative="1">
+      <w:start w:val="1"/>
+      <w:numFmt w:val="bullet"/>
+      <w:lvlText w:val="o"/>
+      <w:lvlJc w:val="left"/>
+      <w:pPr>
+        <w:ind w:left="3600" w:hanging="360"/>
+      </w:pPr>
+      <w:rPr>
+        <w:rFonts w:ascii="Courier New" w:hAnsi="Courier New" w:cs="Courier New" w:hint="default"/>
+      </w:rPr>
+    </w:lvl>
+    <w:lvl w:ilvl="5" w:tplc="40090005" w:tentative="1">
+      <w:start w:val="1"/>
+      <w:numFmt w:val="bullet"/>
+      <w:lvlText w:val=""/>
+      <w:lvlJc w:val="left"/>
+      <w:pPr>
+        <w:ind w:left="4320" w:hanging="360"/>
+      </w:pPr>
+      <w:rPr>
+        <w:rFonts w:ascii="Wingdings" w:hAnsi="Wingdings" w:hint="default"/>
+      </w:rPr>
+    </w:lvl>
+    <w:lvl w:ilvl="6" w:tplc="40090001" w:tentative="1">
+      <w:start w:val="1"/>
+      <w:numFmt w:val="bullet"/>
+      <w:lvlText w:val=""/>
+      <w:lvlJc w:val="left"/>
+      <w:pPr>
+        <w:ind w:left="5040" w:hanging="360"/>
+      </w:pPr>
+      <w:rPr>
+        <w:rFonts w:ascii="Symbol" w:hAnsi="Symbol" w:hint="default"/>
+      </w:rPr>
+    </w:lvl>
+    <w:lvl w:ilvl="7" w:tplc="40090003" w:tentative="1">
+      <w:start w:val="1"/>
+      <w:numFmt w:val="bullet"/>
+      <w:lvlText w:val="o"/>
+      <w:lvlJc w:val="left"/>
+      <w:pPr>
+        <w:ind w:left="5760" w:hanging="360"/>
+      </w:pPr>
+      <w:rPr>
+        <w:rFonts w:ascii="Courier New" w:hAnsi="Courier New" w:cs="Courier New" w:hint="default"/>
+      </w:rPr>
+    </w:lvl>
+    <w:lvl w:ilvl="8" w:tplc="40090005" w:tentative="1">
+      <w:start w:val="1"/>
+      <w:numFmt w:val="bullet"/>
+      <w:lvlText w:val=""/>
+      <w:lvlJc w:val="left"/>
+      <w:pPr>
+        <w:ind w:left="6480" w:hanging="360"/>
+      </w:pPr>
+      <w:rPr>
+        <w:rFonts w:ascii="Wingdings" w:hAnsi="Wingdings" w:hint="default"/>
+      </w:rPr>
+    </w:lvl>
+  </w:abstractNum>
+  <w:abstractNum w:abstractNumId="3" w15:restartNumberingAfterBreak="0">
     <w:nsid w:val="273132C7"/>
     <w:multiLevelType w:val="hybridMultilevel"/>
     <w:tmpl w:val="719E263A"/>
@@ -3265,7 +5558,7 @@
       </w:rPr>
     </w:lvl>
   </w:abstractNum>
-  <w:abstractNum w:abstractNumId="2" w15:restartNumberingAfterBreak="0">
+  <w:abstractNum w:abstractNumId="4" w15:restartNumberingAfterBreak="0">
     <w:nsid w:val="3992524C"/>
     <w:multiLevelType w:val="hybridMultilevel"/>
     <w:tmpl w:val="C2CCA01A"/>
@@ -3354,7 +5647,7 @@
       </w:pPr>
     </w:lvl>
   </w:abstractNum>
-  <w:abstractNum w:abstractNumId="3" w15:restartNumberingAfterBreak="0">
+  <w:abstractNum w:abstractNumId="5" w15:restartNumberingAfterBreak="0">
     <w:nsid w:val="3F7C4170"/>
     <w:multiLevelType w:val="hybridMultilevel"/>
     <w:tmpl w:val="E3C82952"/>
@@ -3443,7 +5736,7 @@
       </w:pPr>
     </w:lvl>
   </w:abstractNum>
-  <w:abstractNum w:abstractNumId="4" w15:restartNumberingAfterBreak="0">
+  <w:abstractNum w:abstractNumId="6" w15:restartNumberingAfterBreak="0">
     <w:nsid w:val="40484344"/>
     <w:multiLevelType w:val="hybridMultilevel"/>
     <w:tmpl w:val="F5A2D7F8"/>
@@ -3536,7 +5829,7 @@
       </w:pPr>
     </w:lvl>
   </w:abstractNum>
-  <w:abstractNum w:abstractNumId="5" w15:restartNumberingAfterBreak="0">
+  <w:abstractNum w:abstractNumId="7" w15:restartNumberingAfterBreak="0">
     <w:nsid w:val="40FA6E4A"/>
     <w:multiLevelType w:val="hybridMultilevel"/>
     <w:tmpl w:val="3E6C0DA6"/>
@@ -3625,7 +5918,93 @@
       </w:pPr>
     </w:lvl>
   </w:abstractNum>
-  <w:abstractNum w:abstractNumId="6" w15:restartNumberingAfterBreak="0">
+  <w:abstractNum w:abstractNumId="8" w15:restartNumberingAfterBreak="0">
+    <w:nsid w:val="46D35D35"/>
+    <w:multiLevelType w:val="hybridMultilevel"/>
+    <w:tmpl w:val="2CEA8438"/>
+    <w:lvl w:ilvl="0" w:tplc="40090013">
+      <w:start w:val="1"/>
+      <w:numFmt w:val="upperRoman"/>
+      <w:lvlText w:val="%1."/>
+      <w:lvlJc w:val="right"/>
+      <w:pPr>
+        <w:ind w:left="3060" w:hanging="360"/>
+      </w:pPr>
+    </w:lvl>
+    <w:lvl w:ilvl="1" w:tplc="40090019" w:tentative="1">
+      <w:start w:val="1"/>
+      <w:numFmt w:val="lowerLetter"/>
+      <w:lvlText w:val="%2."/>
+      <w:lvlJc w:val="left"/>
+      <w:pPr>
+        <w:ind w:left="3780" w:hanging="360"/>
+      </w:pPr>
+    </w:lvl>
+    <w:lvl w:ilvl="2" w:tplc="4009001B" w:tentative="1">
+      <w:start w:val="1"/>
+      <w:numFmt w:val="lowerRoman"/>
+      <w:lvlText w:val="%3."/>
+      <w:lvlJc w:val="right"/>
+      <w:pPr>
+        <w:ind w:left="4500" w:hanging="180"/>
+      </w:pPr>
+    </w:lvl>
+    <w:lvl w:ilvl="3" w:tplc="4009000F" w:tentative="1">
+      <w:start w:val="1"/>
+      <w:numFmt w:val="decimal"/>
+      <w:lvlText w:val="%4."/>
+      <w:lvlJc w:val="left"/>
+      <w:pPr>
+        <w:ind w:left="5220" w:hanging="360"/>
+      </w:pPr>
+    </w:lvl>
+    <w:lvl w:ilvl="4" w:tplc="40090019" w:tentative="1">
+      <w:start w:val="1"/>
+      <w:numFmt w:val="lowerLetter"/>
+      <w:lvlText w:val="%5."/>
+      <w:lvlJc w:val="left"/>
+      <w:pPr>
+        <w:ind w:left="5940" w:hanging="360"/>
+      </w:pPr>
+    </w:lvl>
+    <w:lvl w:ilvl="5" w:tplc="4009001B" w:tentative="1">
+      <w:start w:val="1"/>
+      <w:numFmt w:val="lowerRoman"/>
+      <w:lvlText w:val="%6."/>
+      <w:lvlJc w:val="right"/>
+      <w:pPr>
+        <w:ind w:left="6660" w:hanging="180"/>
+      </w:pPr>
+    </w:lvl>
+    <w:lvl w:ilvl="6" w:tplc="4009000F" w:tentative="1">
+      <w:start w:val="1"/>
+      <w:numFmt w:val="decimal"/>
+      <w:lvlText w:val="%7."/>
+      <w:lvlJc w:val="left"/>
+      <w:pPr>
+        <w:ind w:left="7380" w:hanging="360"/>
+      </w:pPr>
+    </w:lvl>
+    <w:lvl w:ilvl="7" w:tplc="40090019" w:tentative="1">
+      <w:start w:val="1"/>
+      <w:numFmt w:val="lowerLetter"/>
+      <w:lvlText w:val="%8."/>
+      <w:lvlJc w:val="left"/>
+      <w:pPr>
+        <w:ind w:left="8100" w:hanging="360"/>
+      </w:pPr>
+    </w:lvl>
+    <w:lvl w:ilvl="8" w:tplc="4009001B" w:tentative="1">
+      <w:start w:val="1"/>
+      <w:numFmt w:val="lowerRoman"/>
+      <w:lvlText w:val="%9."/>
+      <w:lvlJc w:val="right"/>
+      <w:pPr>
+        <w:ind w:left="8820" w:hanging="180"/>
+      </w:pPr>
+    </w:lvl>
+  </w:abstractNum>
+  <w:abstractNum w:abstractNumId="9" w15:restartNumberingAfterBreak="0">
     <w:nsid w:val="5A8B495B"/>
     <w:multiLevelType w:val="hybridMultilevel"/>
     <w:tmpl w:val="5906A08A"/>
@@ -3714,7 +6093,147 @@
       </w:pPr>
     </w:lvl>
   </w:abstractNum>
-  <w:abstractNum w:abstractNumId="7" w15:restartNumberingAfterBreak="0">
+  <w:abstractNum w:abstractNumId="10" w15:restartNumberingAfterBreak="0">
+    <w:nsid w:val="5C254F23"/>
+    <w:multiLevelType w:val="hybridMultilevel"/>
+    <w:tmpl w:val="6C44C35C"/>
+    <w:lvl w:ilvl="0" w:tplc="20907BA8">
+      <w:start w:val="1"/>
+      <w:numFmt w:val="bullet"/>
+      <w:lvlText w:val="►"/>
+      <w:lvlJc w:val="left"/>
+      <w:pPr>
+        <w:tabs>
+          <w:tab w:val="num" w:pos="720"/>
+        </w:tabs>
+        <w:ind w:left="720" w:hanging="360"/>
+      </w:pPr>
+      <w:rPr>
+        <w:rFonts w:ascii="Century Gothic" w:hAnsi="Century Gothic" w:hint="default"/>
+      </w:rPr>
+    </w:lvl>
+    <w:lvl w:ilvl="1" w:tplc="65EEC7BA" w:tentative="1">
+      <w:start w:val="1"/>
+      <w:numFmt w:val="bullet"/>
+      <w:lvlText w:val="►"/>
+      <w:lvlJc w:val="left"/>
+      <w:pPr>
+        <w:tabs>
+          <w:tab w:val="num" w:pos="1440"/>
+        </w:tabs>
+        <w:ind w:left="1440" w:hanging="360"/>
+      </w:pPr>
+      <w:rPr>
+        <w:rFonts w:ascii="Century Gothic" w:hAnsi="Century Gothic" w:hint="default"/>
+      </w:rPr>
+    </w:lvl>
+    <w:lvl w:ilvl="2" w:tplc="C0120032" w:tentative="1">
+      <w:start w:val="1"/>
+      <w:numFmt w:val="bullet"/>
+      <w:lvlText w:val="►"/>
+      <w:lvlJc w:val="left"/>
+      <w:pPr>
+        <w:tabs>
+          <w:tab w:val="num" w:pos="2160"/>
+        </w:tabs>
+        <w:ind w:left="2160" w:hanging="360"/>
+      </w:pPr>
+      <w:rPr>
+        <w:rFonts w:ascii="Century Gothic" w:hAnsi="Century Gothic" w:hint="default"/>
+      </w:rPr>
+    </w:lvl>
+    <w:lvl w:ilvl="3" w:tplc="BEF65DF4" w:tentative="1">
+      <w:start w:val="1"/>
+      <w:numFmt w:val="bullet"/>
+      <w:lvlText w:val="►"/>
+      <w:lvlJc w:val="left"/>
+      <w:pPr>
+        <w:tabs>
+          <w:tab w:val="num" w:pos="2880"/>
+        </w:tabs>
+        <w:ind w:left="2880" w:hanging="360"/>
+      </w:pPr>
+      <w:rPr>
+        <w:rFonts w:ascii="Century Gothic" w:hAnsi="Century Gothic" w:hint="default"/>
+      </w:rPr>
+    </w:lvl>
+    <w:lvl w:ilvl="4" w:tplc="BAACE4EA" w:tentative="1">
+      <w:start w:val="1"/>
+      <w:numFmt w:val="bullet"/>
+      <w:lvlText w:val="►"/>
+      <w:lvlJc w:val="left"/>
+      <w:pPr>
+        <w:tabs>
+          <w:tab w:val="num" w:pos="3600"/>
+        </w:tabs>
+        <w:ind w:left="3600" w:hanging="360"/>
+      </w:pPr>
+      <w:rPr>
+        <w:rFonts w:ascii="Century Gothic" w:hAnsi="Century Gothic" w:hint="default"/>
+      </w:rPr>
+    </w:lvl>
+    <w:lvl w:ilvl="5" w:tplc="9DA419E4" w:tentative="1">
+      <w:start w:val="1"/>
+      <w:numFmt w:val="bullet"/>
+      <w:lvlText w:val="►"/>
+      <w:lvlJc w:val="left"/>
+      <w:pPr>
+        <w:tabs>
+          <w:tab w:val="num" w:pos="4320"/>
+        </w:tabs>
+        <w:ind w:left="4320" w:hanging="360"/>
+      </w:pPr>
+      <w:rPr>
+        <w:rFonts w:ascii="Century Gothic" w:hAnsi="Century Gothic" w:hint="default"/>
+      </w:rPr>
+    </w:lvl>
+    <w:lvl w:ilvl="6" w:tplc="85CA0A88" w:tentative="1">
+      <w:start w:val="1"/>
+      <w:numFmt w:val="bullet"/>
+      <w:lvlText w:val="►"/>
+      <w:lvlJc w:val="left"/>
+      <w:pPr>
+        <w:tabs>
+          <w:tab w:val="num" w:pos="5040"/>
+        </w:tabs>
+        <w:ind w:left="5040" w:hanging="360"/>
+      </w:pPr>
+      <w:rPr>
+        <w:rFonts w:ascii="Century Gothic" w:hAnsi="Century Gothic" w:hint="default"/>
+      </w:rPr>
+    </w:lvl>
+    <w:lvl w:ilvl="7" w:tplc="3F003698" w:tentative="1">
+      <w:start w:val="1"/>
+      <w:numFmt w:val="bullet"/>
+      <w:lvlText w:val="►"/>
+      <w:lvlJc w:val="left"/>
+      <w:pPr>
+        <w:tabs>
+          <w:tab w:val="num" w:pos="5760"/>
+        </w:tabs>
+        <w:ind w:left="5760" w:hanging="360"/>
+      </w:pPr>
+      <w:rPr>
+        <w:rFonts w:ascii="Century Gothic" w:hAnsi="Century Gothic" w:hint="default"/>
+      </w:rPr>
+    </w:lvl>
+    <w:lvl w:ilvl="8" w:tplc="E42AE2A6" w:tentative="1">
+      <w:start w:val="1"/>
+      <w:numFmt w:val="bullet"/>
+      <w:lvlText w:val="►"/>
+      <w:lvlJc w:val="left"/>
+      <w:pPr>
+        <w:tabs>
+          <w:tab w:val="num" w:pos="6480"/>
+        </w:tabs>
+        <w:ind w:left="6480" w:hanging="360"/>
+      </w:pPr>
+      <w:rPr>
+        <w:rFonts w:ascii="Century Gothic" w:hAnsi="Century Gothic" w:hint="default"/>
+      </w:rPr>
+    </w:lvl>
+  </w:abstractNum>
+  <w:abstractNum w:abstractNumId="11" w15:restartNumberingAfterBreak="0">
     <w:nsid w:val="61C32F72"/>
     <w:multiLevelType w:val="multilevel"/>
     <w:tmpl w:val="D252547A"/>
@@ -3863,7 +6382,93 @@
       </w:rPr>
     </w:lvl>
   </w:abstractNum>
-  <w:abstractNum w:abstractNumId="8" w15:restartNumberingAfterBreak="0">
+  <w:abstractNum w:abstractNumId="12" w15:restartNumberingAfterBreak="0">
+    <w:nsid w:val="69A06B53"/>
+    <w:multiLevelType w:val="hybridMultilevel"/>
+    <w:tmpl w:val="3B0231A2"/>
+    <w:lvl w:ilvl="0" w:tplc="40090013">
+      <w:start w:val="1"/>
+      <w:numFmt w:val="upperRoman"/>
+      <w:lvlText w:val="%1."/>
+      <w:lvlJc w:val="right"/>
+      <w:pPr>
+        <w:ind w:left="720" w:hanging="360"/>
+      </w:pPr>
+    </w:lvl>
+    <w:lvl w:ilvl="1" w:tplc="40090019" w:tentative="1">
+      <w:start w:val="1"/>
+      <w:numFmt w:val="lowerLetter"/>
+      <w:lvlText w:val="%2."/>
+      <w:lvlJc w:val="left"/>
+      <w:pPr>
+        <w:ind w:left="1440" w:hanging="360"/>
+      </w:pPr>
+    </w:lvl>
+    <w:lvl w:ilvl="2" w:tplc="4009001B" w:tentative="1">
+      <w:start w:val="1"/>
+      <w:numFmt w:val="lowerRoman"/>
+      <w:lvlText w:val="%3."/>
+      <w:lvlJc w:val="right"/>
+      <w:pPr>
+        <w:ind w:left="2160" w:hanging="180"/>
+      </w:pPr>
+    </w:lvl>
+    <w:lvl w:ilvl="3" w:tplc="4009000F" w:tentative="1">
+      <w:start w:val="1"/>
+      <w:numFmt w:val="decimal"/>
+      <w:lvlText w:val="%4."/>
+      <w:lvlJc w:val="left"/>
+      <w:pPr>
+        <w:ind w:left="2880" w:hanging="360"/>
+      </w:pPr>
+    </w:lvl>
+    <w:lvl w:ilvl="4" w:tplc="40090019" w:tentative="1">
+      <w:start w:val="1"/>
+      <w:numFmt w:val="lowerLetter"/>
+      <w:lvlText w:val="%5."/>
+      <w:lvlJc w:val="left"/>
+      <w:pPr>
+        <w:ind w:left="3600" w:hanging="360"/>
+      </w:pPr>
+    </w:lvl>
+    <w:lvl w:ilvl="5" w:tplc="4009001B" w:tentative="1">
+      <w:start w:val="1"/>
+      <w:numFmt w:val="lowerRoman"/>
+      <w:lvlText w:val="%6."/>
+      <w:lvlJc w:val="right"/>
+      <w:pPr>
+        <w:ind w:left="4320" w:hanging="180"/>
+      </w:pPr>
+    </w:lvl>
+    <w:lvl w:ilvl="6" w:tplc="4009000F" w:tentative="1">
+      <w:start w:val="1"/>
+      <w:numFmt w:val="decimal"/>
+      <w:lvlText w:val="%7."/>
+      <w:lvlJc w:val="left"/>
+      <w:pPr>
+        <w:ind w:left="5040" w:hanging="360"/>
+      </w:pPr>
+    </w:lvl>
+    <w:lvl w:ilvl="7" w:tplc="40090019" w:tentative="1">
+      <w:start w:val="1"/>
+      <w:numFmt w:val="lowerLetter"/>
+      <w:lvlText w:val="%8."/>
+      <w:lvlJc w:val="left"/>
+      <w:pPr>
+        <w:ind w:left="5760" w:hanging="360"/>
+      </w:pPr>
+    </w:lvl>
+    <w:lvl w:ilvl="8" w:tplc="4009001B" w:tentative="1">
+      <w:start w:val="1"/>
+      <w:numFmt w:val="lowerRoman"/>
+      <w:lvlText w:val="%9."/>
+      <w:lvlJc w:val="right"/>
+      <w:pPr>
+        <w:ind w:left="6480" w:hanging="180"/>
+      </w:pPr>
+    </w:lvl>
+  </w:abstractNum>
+  <w:abstractNum w:abstractNumId="13" w15:restartNumberingAfterBreak="0">
     <w:nsid w:val="6D203923"/>
     <w:multiLevelType w:val="hybridMultilevel"/>
     <w:tmpl w:val="61CEA9E4"/>
@@ -3952,7 +6557,7 @@
       </w:pPr>
     </w:lvl>
   </w:abstractNum>
-  <w:abstractNum w:abstractNumId="9" w15:restartNumberingAfterBreak="0">
+  <w:abstractNum w:abstractNumId="14" w15:restartNumberingAfterBreak="0">
     <w:nsid w:val="71837047"/>
     <w:multiLevelType w:val="hybridMultilevel"/>
     <w:tmpl w:val="8C54DADE"/>
@@ -4041,7 +6646,93 @@
       </w:pPr>
     </w:lvl>
   </w:abstractNum>
-  <w:abstractNum w:abstractNumId="10" w15:restartNumberingAfterBreak="0">
+  <w:abstractNum w:abstractNumId="15" w15:restartNumberingAfterBreak="0">
+    <w:nsid w:val="764B6D42"/>
+    <w:multiLevelType w:val="hybridMultilevel"/>
+    <w:tmpl w:val="ADD2F698"/>
+    <w:lvl w:ilvl="0" w:tplc="4009001B">
+      <w:start w:val="1"/>
+      <w:numFmt w:val="lowerRoman"/>
+      <w:lvlText w:val="%1."/>
+      <w:lvlJc w:val="right"/>
+      <w:pPr>
+        <w:ind w:left="2160" w:hanging="360"/>
+      </w:pPr>
+    </w:lvl>
+    <w:lvl w:ilvl="1" w:tplc="40090019" w:tentative="1">
+      <w:start w:val="1"/>
+      <w:numFmt w:val="lowerLetter"/>
+      <w:lvlText w:val="%2."/>
+      <w:lvlJc w:val="left"/>
+      <w:pPr>
+        <w:ind w:left="2880" w:hanging="360"/>
+      </w:pPr>
+    </w:lvl>
+    <w:lvl w:ilvl="2" w:tplc="4009001B" w:tentative="1">
+      <w:start w:val="1"/>
+      <w:numFmt w:val="lowerRoman"/>
+      <w:lvlText w:val="%3."/>
+      <w:lvlJc w:val="right"/>
+      <w:pPr>
+        <w:ind w:left="3600" w:hanging="180"/>
+      </w:pPr>
+    </w:lvl>
+    <w:lvl w:ilvl="3" w:tplc="4009000F" w:tentative="1">
+      <w:start w:val="1"/>
+      <w:numFmt w:val="decimal"/>
+      <w:lvlText w:val="%4."/>
+      <w:lvlJc w:val="left"/>
+      <w:pPr>
+        <w:ind w:left="4320" w:hanging="360"/>
+      </w:pPr>
+    </w:lvl>
+    <w:lvl w:ilvl="4" w:tplc="40090019" w:tentative="1">
+      <w:start w:val="1"/>
+      <w:numFmt w:val="lowerLetter"/>
+      <w:lvlText w:val="%5."/>
+      <w:lvlJc w:val="left"/>
+      <w:pPr>
+        <w:ind w:left="5040" w:hanging="360"/>
+      </w:pPr>
+    </w:lvl>
+    <w:lvl w:ilvl="5" w:tplc="4009001B" w:tentative="1">
+      <w:start w:val="1"/>
+      <w:numFmt w:val="lowerRoman"/>
+      <w:lvlText w:val="%6."/>
+      <w:lvlJc w:val="right"/>
+      <w:pPr>
+        <w:ind w:left="5760" w:hanging="180"/>
+      </w:pPr>
+    </w:lvl>
+    <w:lvl w:ilvl="6" w:tplc="4009000F" w:tentative="1">
+      <w:start w:val="1"/>
+      <w:numFmt w:val="decimal"/>
+      <w:lvlText w:val="%7."/>
+      <w:lvlJc w:val="left"/>
+      <w:pPr>
+        <w:ind w:left="6480" w:hanging="360"/>
+      </w:pPr>
+    </w:lvl>
+    <w:lvl w:ilvl="7" w:tplc="40090019" w:tentative="1">
+      <w:start w:val="1"/>
+      <w:numFmt w:val="lowerLetter"/>
+      <w:lvlText w:val="%8."/>
+      <w:lvlJc w:val="left"/>
+      <w:pPr>
+        <w:ind w:left="7200" w:hanging="360"/>
+      </w:pPr>
+    </w:lvl>
+    <w:lvl w:ilvl="8" w:tplc="4009001B" w:tentative="1">
+      <w:start w:val="1"/>
+      <w:numFmt w:val="lowerRoman"/>
+      <w:lvlText w:val="%9."/>
+      <w:lvlJc w:val="right"/>
+      <w:pPr>
+        <w:ind w:left="7920" w:hanging="180"/>
+      </w:pPr>
+    </w:lvl>
+  </w:abstractNum>
+  <w:abstractNum w:abstractNumId="16" w15:restartNumberingAfterBreak="0">
     <w:nsid w:val="7C0B168E"/>
     <w:multiLevelType w:val="hybridMultilevel"/>
     <w:tmpl w:val="A7E44EDE"/>
@@ -4130,7 +6821,7 @@
       </w:pPr>
     </w:lvl>
   </w:abstractNum>
-  <w:abstractNum w:abstractNumId="11" w15:restartNumberingAfterBreak="0">
+  <w:abstractNum w:abstractNumId="17" w15:restartNumberingAfterBreak="0">
     <w:nsid w:val="7C3668C1"/>
     <w:multiLevelType w:val="hybridMultilevel"/>
     <w:tmpl w:val="5CCC75C6"/>
@@ -4220,40 +6911,58 @@
     </w:lvl>
   </w:abstractNum>
   <w:num w:numId="1" w16cid:durableId="881866819">
-    <w:abstractNumId w:val="6"/>
+    <w:abstractNumId w:val="9"/>
   </w:num>
   <w:num w:numId="2" w16cid:durableId="158620497">
     <w:abstractNumId w:val="0"/>
   </w:num>
   <w:num w:numId="3" w16cid:durableId="1688633076">
+    <w:abstractNumId w:val="17"/>
+  </w:num>
+  <w:num w:numId="4" w16cid:durableId="807480722">
+    <w:abstractNumId w:val="16"/>
+  </w:num>
+  <w:num w:numId="5" w16cid:durableId="515312687">
+    <w:abstractNumId w:val="4"/>
+  </w:num>
+  <w:num w:numId="6" w16cid:durableId="1300719382">
     <w:abstractNumId w:val="11"/>
   </w:num>
-  <w:num w:numId="4" w16cid:durableId="807480722">
+  <w:num w:numId="7" w16cid:durableId="1840582239">
+    <w:abstractNumId w:val="14"/>
+  </w:num>
+  <w:num w:numId="8" w16cid:durableId="1192456032">
+    <w:abstractNumId w:val="6"/>
+  </w:num>
+  <w:num w:numId="9" w16cid:durableId="213734089">
+    <w:abstractNumId w:val="3"/>
+  </w:num>
+  <w:num w:numId="10" w16cid:durableId="1151872049">
+    <w:abstractNumId w:val="13"/>
+  </w:num>
+  <w:num w:numId="11" w16cid:durableId="856967658">
+    <w:abstractNumId w:val="7"/>
+  </w:num>
+  <w:num w:numId="12" w16cid:durableId="1372147948">
+    <w:abstractNumId w:val="5"/>
+  </w:num>
+  <w:num w:numId="13" w16cid:durableId="1414669696">
     <w:abstractNumId w:val="10"/>
   </w:num>
-  <w:num w:numId="5" w16cid:durableId="515312687">
+  <w:num w:numId="14" w16cid:durableId="689070420">
+    <w:abstractNumId w:val="1"/>
+  </w:num>
+  <w:num w:numId="15" w16cid:durableId="248537695">
     <w:abstractNumId w:val="2"/>
   </w:num>
-  <w:num w:numId="6" w16cid:durableId="1300719382">
-    <w:abstractNumId w:val="7"/>
-  </w:num>
-  <w:num w:numId="7" w16cid:durableId="1840582239">
-    <w:abstractNumId w:val="9"/>
-  </w:num>
-  <w:num w:numId="8" w16cid:durableId="1192456032">
-    <w:abstractNumId w:val="4"/>
-  </w:num>
-  <w:num w:numId="9" w16cid:durableId="213734089">
-    <w:abstractNumId w:val="1"/>
-  </w:num>
-  <w:num w:numId="10" w16cid:durableId="1151872049">
+  <w:num w:numId="16" w16cid:durableId="619995033">
     <w:abstractNumId w:val="8"/>
   </w:num>
-  <w:num w:numId="11" w16cid:durableId="856967658">
-    <w:abstractNumId w:val="5"/>
+  <w:num w:numId="17" w16cid:durableId="879975896">
+    <w:abstractNumId w:val="12"/>
   </w:num>
-  <w:num w:numId="12" w16cid:durableId="1372147948">
-    <w:abstractNumId w:val="3"/>
+  <w:num w:numId="18" w16cid:durableId="1896743248">
+    <w:abstractNumId w:val="15"/>
   </w:num>
 </w:numbering>
 </file>
@@ -4663,7 +7372,6 @@
   <w:style w:type="character" w:default="1" w:styleId="DefaultParagraphFont">
     <w:name w:val="Default Paragraph Font"/>
     <w:uiPriority w:val="1"/>
-    <w:semiHidden/>
     <w:unhideWhenUsed/>
   </w:style>
   <w:style w:type="table" w:default="1" w:styleId="TableNormal">

</xml_diff>